<commit_message>
docs(db/lab3): 📝 update report
</commit_message>
<xml_diff>
--- a/databases/lab3/docs/БД ЛР3 Р3107 Рязанов Никита.docx
+++ b/databases/lab3/docs/БД ЛР3 Р3107 Рязанов Никита.docx
@@ -931,7 +931,7 @@
           <w:noProof/>
         </w:rPr>
         <w:drawing>
-          <wp:anchor distT="0" distB="0" distL="114300" distR="114300" simplePos="0" relativeHeight="251659264" behindDoc="0" locked="0" layoutInCell="1" allowOverlap="1" wp14:anchorId="1168FDF7" wp14:editId="4B2ECE2B">
+          <wp:anchor distT="0" distB="0" distL="114300" distR="114300" simplePos="0" relativeHeight="251659264" behindDoc="0" locked="0" layoutInCell="1" allowOverlap="1" wp14:anchorId="1168FDF7" wp14:editId="25092442">
             <wp:simplePos x="0" y="0"/>
             <wp:positionH relativeFrom="page">
               <wp:align>center</wp:align>
@@ -939,7 +939,7 @@
             <wp:positionV relativeFrom="paragraph">
               <wp:posOffset>335915</wp:posOffset>
             </wp:positionV>
-            <wp:extent cx="7255104" cy="2952000"/>
+            <wp:extent cx="7254875" cy="2951480"/>
             <wp:effectExtent l="0" t="0" r="3175" b="1270"/>
             <wp:wrapTopAndBottom/>
             <wp:docPr id="146755726" name="Рисунок 2"/>
@@ -968,7 +968,7 @@
                   <pic:spPr>
                     <a:xfrm>
                       <a:off x="0" y="0"/>
-                      <a:ext cx="7255104" cy="2952000"/>
+                      <a:ext cx="7255102" cy="2951831"/>
                     </a:xfrm>
                     <a:prstGeom prst="rect">
                       <a:avLst/>
@@ -1115,6 +1115,63 @@
     </w:p>
     <w:p>
       <w:pPr>
+        <w:pStyle w:val="ad"/>
+        <w:numPr>
+          <w:ilvl w:val="0"/>
+          <w:numId w:val="35"/>
+        </w:numPr>
+        <w:ind w:left="357" w:hanging="357"/>
+        <w:rPr>
+          <w:lang w:val="en-US"/>
+        </w:rPr>
+      </w:pPr>
+      <w:r>
+        <w:rPr>
+          <w:lang w:val="en-US"/>
+        </w:rPr>
+        <w:t>location_id → name</w:t>
+      </w:r>
+    </w:p>
+    <w:p>
+      <w:pPr>
+        <w:pStyle w:val="ad"/>
+        <w:numPr>
+          <w:ilvl w:val="0"/>
+          <w:numId w:val="35"/>
+        </w:numPr>
+        <w:ind w:left="357" w:hanging="357"/>
+        <w:rPr>
+          <w:lang w:val="en-US"/>
+        </w:rPr>
+      </w:pPr>
+      <w:r>
+        <w:rPr>
+          <w:lang w:val="en-US"/>
+        </w:rPr>
+        <w:t>location_id → status</w:t>
+      </w:r>
+    </w:p>
+    <w:p>
+      <w:pPr>
+        <w:pStyle w:val="ad"/>
+        <w:numPr>
+          <w:ilvl w:val="0"/>
+          <w:numId w:val="35"/>
+        </w:numPr>
+        <w:ind w:left="357" w:hanging="357"/>
+        <w:rPr>
+          <w:lang w:val="en-US"/>
+        </w:rPr>
+      </w:pPr>
+      <w:r>
+        <w:rPr>
+          <w:lang w:val="en-US"/>
+        </w:rPr>
+        <w:t>location_id → height</w:t>
+      </w:r>
+    </w:p>
+    <w:p>
+      <w:pPr>
         <w:rPr>
           <w:lang w:val="en-US"/>
         </w:rPr>
@@ -1200,7 +1257,13 @@
         <w:rPr>
           <w:lang w:val="en-US"/>
         </w:rPr>
-        <w:t xml:space="preserve"> description</w:t>
+        <w:t xml:space="preserve"> </w:t>
+      </w:r>
+      <w:r>
+        <w:rPr>
+          <w:lang w:val="en-US"/>
+        </w:rPr>
+        <w:t>description</w:t>
       </w:r>
     </w:p>
     <w:p>
@@ -1294,10 +1357,13 @@
         </w:rPr>
       </w:pPr>
       <w:r>
+        <w:t>(</w:t>
+      </w:r>
+      <w:r>
         <w:rPr>
           <w:lang w:val="en-US"/>
         </w:rPr>
-        <w:t>location_id → installation_date</w:t>
+        <w:t>latitude, longitude) → name</w:t>
       </w:r>
     </w:p>
     <w:p>
@@ -1666,10 +1732,61 @@
     </w:p>
     <w:p>
       <w:r>
-        <w:t xml:space="preserve">Отношение в 2НФ, если отношение в 1НФ и все атрибуты не из первичного ключа находятся в полной функциональной зависимости от него. </w:t>
-      </w:r>
-      <w:r>
-        <w:t>Во всех таблицах первичный ключ не имеет подмножеств, поэтому модель удовлетворяют условиям и никакие изменения не требуются.</w:t>
+        <w:t xml:space="preserve">Отношение в 2НФ, если отношение в 1НФ и все атрибуты не из </w:t>
+      </w:r>
+      <w:r>
+        <w:t>потенциальных</w:t>
+      </w:r>
+      <w:r>
+        <w:t xml:space="preserve"> ключ</w:t>
+      </w:r>
+      <w:r>
+        <w:t>ей</w:t>
+      </w:r>
+      <w:r>
+        <w:t xml:space="preserve"> находятся в полной функциональной зависимости от н</w:t>
+      </w:r>
+      <w:r>
+        <w:t>их</w:t>
+      </w:r>
+      <w:r>
+        <w:t xml:space="preserve">. </w:t>
+      </w:r>
+      <w:r>
+        <w:t xml:space="preserve">Во всех </w:t>
+      </w:r>
+      <w:r>
+        <w:t>отношениях потенциальные</w:t>
+      </w:r>
+      <w:r>
+        <w:t xml:space="preserve"> ключ</w:t>
+      </w:r>
+      <w:r>
+        <w:t>и</w:t>
+      </w:r>
+      <w:r>
+        <w:t xml:space="preserve"> не име</w:t>
+      </w:r>
+      <w:r>
+        <w:t>ю</w:t>
+      </w:r>
+      <w:r>
+        <w:t>т подмножеств</w:t>
+      </w:r>
+      <w:r>
+        <w:t xml:space="preserve"> (кроме </w:t>
+      </w:r>
+      <w:r>
+        <w:rPr>
+          <w:lang w:val="en-US"/>
+        </w:rPr>
+        <w:t>locations</w:t>
+      </w:r>
+      <w:r>
+        <w:t>, но там частичных зависимостей не наблюдается)</w:t>
+      </w:r>
+      <w:r>
+        <w:t>, поэтому модель удовлетворяют условиям и никакие изменения не требуются.</w:t>
       </w:r>
     </w:p>
     <w:p>
@@ -1704,23 +1821,166 @@
     </w:p>
     <w:p>
       <w:r>
+        <w:t xml:space="preserve">Отношение в 3НФ, если отношение в 2НФ и все </w:t>
+      </w:r>
+      <w:r>
+        <w:t xml:space="preserve">неключевые </w:t>
+      </w:r>
+      <w:r>
+        <w:t xml:space="preserve">атрибуты не находятся в транзитивной функциональной зависимости от </w:t>
+      </w:r>
+      <w:r>
+        <w:t>потенциальных ключей</w:t>
+      </w:r>
+      <w:r>
+        <w:t xml:space="preserve">. </w:t>
+      </w:r>
+      <w:r>
+        <w:t>Ни в одной из сущностей нет транзитивных зависимостей от потенциальных ключей, поэтому текущая модель находится в 3НФ.</w:t>
+      </w:r>
+    </w:p>
+    <w:p>
+      <w:pPr>
+        <w:rPr>
+          <w:b/>
+          <w:bCs/>
+        </w:rPr>
+      </w:pPr>
+      <w:r>
+        <w:rPr>
+          <w:b/>
+          <w:bCs/>
+          <w:lang w:val="en-US"/>
+        </w:rPr>
+        <w:t>BCNF</w:t>
+      </w:r>
+      <w:r>
+        <w:rPr>
+          <w:b/>
+          <w:bCs/>
+        </w:rPr>
+        <w:t>:</w:t>
+      </w:r>
+    </w:p>
+    <w:p>
+      <w:r>
+        <w:t xml:space="preserve">Отношение в НФБК, если отношение в 3НФ и для всех функциональных зависимостей отношения детерминантом является </w:t>
+      </w:r>
+      <w:r>
+        <w:t>некоторый потенциальный ключ</w:t>
+      </w:r>
+      <w:r>
+        <w:t xml:space="preserve">. </w:t>
+      </w:r>
+      <w:r>
+        <w:t xml:space="preserve">Во всех таблицах функциональные зависимости исходят от </w:t>
+      </w:r>
+      <w:r>
+        <w:t>потенциальных ключей</w:t>
+      </w:r>
+      <w:r>
+        <w:t>, поэтому модель находится в НФБК и не требует дополнительных изменений.</w:t>
+      </w:r>
+      <w:r>
+        <w:br w:type="page"/>
+      </w:r>
+    </w:p>
+    <w:p>
+      <w:pPr>
+        <w:pStyle w:val="af"/>
+      </w:pPr>
+      <w:r>
+        <w:lastRenderedPageBreak/>
+        <w:t>Денормализация</w:t>
+      </w:r>
+    </w:p>
+    <w:p>
+      <w:pPr>
+        <w:rPr>
+          <w:b/>
+          <w:bCs/>
+        </w:rPr>
+      </w:pPr>
+      <w:r>
+        <w:rPr>
+          <w:b/>
+          <w:bCs/>
+        </w:rPr>
+        <w:t>Объединение сущностей:</w:t>
+      </w:r>
+    </w:p>
+    <w:p>
+      <w:r>
+        <w:t xml:space="preserve">Для ускорения выполнения запросов можно сократить количество сущностей путем их объединения, что позволит уменьшить число соединений таблиц за счет увеличение избыточности данных. Так в данной модели можно объединить </w:t>
+      </w:r>
+      <w:r>
+        <w:rPr>
+          <w:b/>
+          <w:bCs/>
+          <w:lang w:val="en-US"/>
+        </w:rPr>
+        <w:t>telescopes</w:t>
+      </w:r>
+      <w:r>
+        <w:t xml:space="preserve"> </w:t>
+      </w:r>
+      <w:r>
+        <w:t xml:space="preserve">и </w:t>
+      </w:r>
+      <w:r>
+        <w:rPr>
+          <w:b/>
+          <w:bCs/>
+          <w:lang w:val="en-US"/>
+        </w:rPr>
+        <w:t>locations</w:t>
+      </w:r>
+      <w:r>
+        <w:t xml:space="preserve">, тем самым информация о расположении телескопа будет храниться с ним же. При этом нарушится 2НФ, так как у </w:t>
+      </w:r>
+      <w:r>
+        <w:t xml:space="preserve">неключевых атрибутов </w:t>
+      </w:r>
+      <w:r>
+        <w:t>появится частичная зависимость</w:t>
+      </w:r>
+      <w:r>
+        <w:t xml:space="preserve"> от ключа</w:t>
+      </w:r>
+      <w:r>
+        <w:t>:</w:t>
+      </w:r>
+    </w:p>
+    <w:p>
+      <w:pPr>
+        <w:pStyle w:val="ad"/>
+        <w:numPr>
+          <w:ilvl w:val="0"/>
+          <w:numId w:val="41"/>
+        </w:numPr>
+        <w:ind w:left="357" w:hanging="357"/>
+        <w:rPr>
+          <w:lang w:val="en-US"/>
+        </w:rPr>
+      </w:pPr>
+      <w:r>
         <w:rPr>
           <w:noProof/>
           <w:lang w:val="en-US"/>
         </w:rPr>
         <w:drawing>
-          <wp:anchor distT="0" distB="0" distL="114300" distR="114300" simplePos="0" relativeHeight="251660288" behindDoc="0" locked="0" layoutInCell="1" allowOverlap="1" wp14:anchorId="2DB2CD62" wp14:editId="0119B35A">
+          <wp:anchor distT="0" distB="0" distL="114300" distR="114300" simplePos="0" relativeHeight="251661312" behindDoc="0" locked="0" layoutInCell="1" allowOverlap="1" wp14:anchorId="6861BDFC" wp14:editId="15F2D6B0">
             <wp:simplePos x="0" y="0"/>
-            <wp:positionH relativeFrom="column">
-              <wp:posOffset>-900430</wp:posOffset>
+            <wp:positionH relativeFrom="page">
+              <wp:posOffset>153670</wp:posOffset>
             </wp:positionH>
             <wp:positionV relativeFrom="paragraph">
-              <wp:posOffset>1291914</wp:posOffset>
+              <wp:posOffset>504190</wp:posOffset>
             </wp:positionV>
-            <wp:extent cx="7268210" cy="2916555"/>
-            <wp:effectExtent l="0" t="0" r="8890" b="0"/>
+            <wp:extent cx="7244715" cy="2947670"/>
+            <wp:effectExtent l="0" t="0" r="0" b="5080"/>
             <wp:wrapTopAndBottom/>
-            <wp:docPr id="1239714716" name="Рисунок 1"/>
+            <wp:docPr id="1229164536" name="Рисунок 1"/>
             <wp:cNvGraphicFramePr>
               <a:graphicFrameLocks xmlns:a="http://schemas.openxmlformats.org/drawingml/2006/main" noChangeAspect="1"/>
             </wp:cNvGraphicFramePr>
@@ -1728,10 +1988,8 @@
               <a:graphicData uri="http://schemas.openxmlformats.org/drawingml/2006/picture">
                 <pic:pic xmlns:pic="http://schemas.openxmlformats.org/drawingml/2006/picture">
                   <pic:nvPicPr>
-                    <pic:cNvPr id="0" name="Picture 1"/>
-                    <pic:cNvPicPr>
-                      <a:picLocks noChangeAspect="1" noChangeArrowheads="1"/>
-                    </pic:cNvPicPr>
+                    <pic:cNvPr id="1229164536" name="Рисунок 1"/>
+                    <pic:cNvPicPr/>
                   </pic:nvPicPr>
                   <pic:blipFill>
                     <a:blip r:embed="rId12" cstate="print">
@@ -1741,7 +1999,143 @@
                         </a:ext>
                       </a:extLst>
                     </a:blip>
-                    <a:srcRect/>
+                    <a:stretch>
+                      <a:fillRect/>
+                    </a:stretch>
+                  </pic:blipFill>
+                  <pic:spPr>
+                    <a:xfrm>
+                      <a:off x="0" y="0"/>
+                      <a:ext cx="7244715" cy="2947670"/>
+                    </a:xfrm>
+                    <a:prstGeom prst="rect">
+                      <a:avLst/>
+                    </a:prstGeom>
+                  </pic:spPr>
+                </pic:pic>
+              </a:graphicData>
+            </a:graphic>
+            <wp14:sizeRelH relativeFrom="page">
+              <wp14:pctWidth>0</wp14:pctWidth>
+            </wp14:sizeRelH>
+            <wp14:sizeRelV relativeFrom="page">
+              <wp14:pctHeight>0</wp14:pctHeight>
+            </wp14:sizeRelV>
+          </wp:anchor>
+        </w:drawing>
+      </w:r>
+      <w:r>
+        <w:rPr>
+          <w:lang w:val="en-US"/>
+        </w:rPr>
+        <w:t>(</w:t>
+      </w:r>
+      <w:r>
+        <w:rPr>
+          <w:strike/>
+          <w:lang w:val="en-US"/>
+        </w:rPr>
+        <w:t>telescope_id</w:t>
+      </w:r>
+      <w:r>
+        <w:rPr>
+          <w:lang w:val="en-US"/>
+        </w:rPr>
+        <w:t xml:space="preserve">, location_id) </w:t>
+      </w:r>
+      <w:r>
+        <w:rPr>
+          <w:lang w:val="en-US"/>
+        </w:rPr>
+        <w:t>→</w:t>
+      </w:r>
+      <w:r>
+        <w:rPr>
+          <w:lang w:val="en-US"/>
+        </w:rPr>
+        <w:t xml:space="preserve"> (</w:t>
+      </w:r>
+      <w:r>
+        <w:rPr>
+          <w:lang w:val="en-US"/>
+        </w:rPr>
+        <w:t>location_</w:t>
+      </w:r>
+      <w:r>
+        <w:rPr>
+          <w:lang w:val="en-US"/>
+        </w:rPr>
+        <w:t>name, latitude, longitude, installation_date)</w:t>
+      </w:r>
+    </w:p>
+    <w:p>
+      <w:pPr>
+        <w:spacing w:line="240" w:lineRule="auto"/>
+        <w:ind w:firstLine="0"/>
+        <w:contextualSpacing w:val="0"/>
+        <w:jc w:val="left"/>
+        <w:rPr>
+          <w:sz w:val="32"/>
+          <w:szCs w:val="26"/>
+          <w:u w:val="single"/>
+          <w:lang w:val="en-GB"/>
+        </w:rPr>
+      </w:pPr>
+      <w:r>
+        <w:rPr>
+          <w:lang w:val="en-GB"/>
+        </w:rPr>
+        <w:br w:type="page"/>
+      </w:r>
+    </w:p>
+    <w:p>
+      <w:pPr>
+        <w:pStyle w:val="af"/>
+      </w:pPr>
+      <w:r>
+        <w:lastRenderedPageBreak/>
+        <w:t>Триггер</w:t>
+      </w:r>
+    </w:p>
+    <w:p>
+      <w:r>
+        <w:rPr>
+          <w:noProof/>
+          <w:lang w:val="en-US"/>
+        </w:rPr>
+        <w:drawing>
+          <wp:anchor distT="0" distB="0" distL="114300" distR="114300" simplePos="0" relativeHeight="251663360" behindDoc="0" locked="0" layoutInCell="1" allowOverlap="1" wp14:anchorId="2256D9B4" wp14:editId="5D3C83A8">
+            <wp:simplePos x="0" y="0"/>
+            <wp:positionH relativeFrom="page">
+              <wp:posOffset>256540</wp:posOffset>
+            </wp:positionH>
+            <wp:positionV relativeFrom="paragraph">
+              <wp:posOffset>1435100</wp:posOffset>
+            </wp:positionV>
+            <wp:extent cx="7167880" cy="2915920"/>
+            <wp:effectExtent l="0" t="0" r="0" b="0"/>
+            <wp:wrapTopAndBottom/>
+            <wp:docPr id="1280203632" name="Рисунок 1"/>
+            <wp:cNvGraphicFramePr>
+              <a:graphicFrameLocks xmlns:a="http://schemas.openxmlformats.org/drawingml/2006/main" noChangeAspect="1"/>
+            </wp:cNvGraphicFramePr>
+            <a:graphic xmlns:a="http://schemas.openxmlformats.org/drawingml/2006/main">
+              <a:graphicData uri="http://schemas.openxmlformats.org/drawingml/2006/picture">
+                <pic:pic xmlns:pic="http://schemas.openxmlformats.org/drawingml/2006/picture">
+                  <pic:nvPicPr>
+                    <pic:cNvPr id="1280203632" name="Рисунок 1"/>
+                    <pic:cNvPicPr>
+                      <a:picLocks noChangeAspect="1" noChangeArrowheads="1"/>
+                    </pic:cNvPicPr>
+                  </pic:nvPicPr>
+                  <pic:blipFill>
+                    <a:blip r:embed="rId13" cstate="print">
+                      <a:extLst>
+                        <a:ext uri="{28A0092B-C50C-407E-A947-70E740481C1C}">
+                          <a14:useLocalDpi xmlns:a14="http://schemas.microsoft.com/office/drawing/2010/main" val="0"/>
+                        </a:ext>
+                      </a:extLst>
+                    </a:blip>
                     <a:stretch>
                       <a:fillRect/>
                     </a:stretch>
@@ -1749,7 +2143,7 @@
                   <pic:spPr bwMode="auto">
                     <a:xfrm>
                       <a:off x="0" y="0"/>
-                      <a:ext cx="7268210" cy="2916555"/>
+                      <a:ext cx="7167880" cy="2915920"/>
                     </a:xfrm>
                     <a:prstGeom prst="rect">
                       <a:avLst/>
@@ -1772,583 +2166,53 @@
         </w:drawing>
       </w:r>
       <w:r>
-        <w:t xml:space="preserve">Отношение в 3НФ, если отношение в 2НФ и все атрибуты не из первичного ключа не находятся в транзитивной функциональной зависимости от него. В отношении </w:t>
+        <w:t>Идея триггера заключается в том, что е</w:t>
+      </w:r>
+      <w:r>
+        <w:t xml:space="preserve">сли телескоп переводится в статус </w:t>
       </w:r>
       <w:r>
         <w:rPr>
           <w:b/>
           <w:bCs/>
-          <w:lang w:val="en-US"/>
-        </w:rPr>
-        <w:t>shapes</w:t>
-      </w:r>
-      <w:r>
-        <w:rPr>
-          <w:b/>
-          <w:bCs/>
-        </w:rPr>
+        </w:rPr>
+        <w:t>'REPAIR'</w:t>
+      </w:r>
+      <w:r>
+        <w:t>,</w:t>
+      </w:r>
+      <w:r>
+        <w:t xml:space="preserve"> то</w:t>
+      </w:r>
+      <w:r>
+        <w:t xml:space="preserve"> автоматически созда</w:t>
+      </w:r>
+      <w:r>
+        <w:t>ется</w:t>
+      </w:r>
+      <w:r>
+        <w:t xml:space="preserve"> запись о техобслуживании </w:t>
+      </w:r>
+      <w:r>
+        <w:t xml:space="preserve">начиная </w:t>
+      </w:r>
+      <w:r>
+        <w:t>с текущей дат</w:t>
+      </w:r>
+      <w:r>
+        <w:t xml:space="preserve">ы свободным в данный момент </w:t>
+      </w:r>
+      <w:r>
+        <w:t>сотрудником</w:t>
+      </w:r>
+      <w:r>
+        <w:t xml:space="preserve"> со стажем больше 3 лет, при этом если телескоп уже ломался, то на обслуживание берется сотрудник со стажем больше 5 лет</w:t>
+      </w:r>
+      <w:r>
+        <w:t>. Если свободных сотрудников нет, то просто выводим сообщение об этом.</w:t>
+      </w:r>
+      <w:r>
         <w:t xml:space="preserve"> </w:t>
-      </w:r>
-      <w:r>
-        <w:t xml:space="preserve">есть транзитивная зависимость </w:t>
-      </w:r>
-      <w:r>
-        <w:rPr>
-          <w:lang w:val="en-US"/>
-        </w:rPr>
-        <w:t>shape</w:t>
-      </w:r>
-      <w:r>
-        <w:t>_</w:t>
-      </w:r>
-      <w:r>
-        <w:rPr>
-          <w:lang w:val="en-US"/>
-        </w:rPr>
-        <w:t>id</w:t>
-      </w:r>
-      <w:r>
-        <w:t xml:space="preserve"> → </w:t>
-      </w:r>
-      <w:r>
-        <w:rPr>
-          <w:lang w:val="en-US"/>
-        </w:rPr>
-        <w:t>name</w:t>
-      </w:r>
-      <w:r>
-        <w:t xml:space="preserve"> → </w:t>
-      </w:r>
-      <w:r>
-        <w:rPr>
-          <w:lang w:val="en-US"/>
-        </w:rPr>
-        <w:t>description</w:t>
-      </w:r>
-      <w:r>
-        <w:t xml:space="preserve"> (т. к. атрибут </w:t>
-      </w:r>
-      <w:r>
-        <w:rPr>
-          <w:lang w:val="en-US"/>
-        </w:rPr>
-        <w:t>name</w:t>
-      </w:r>
-      <w:r>
-        <w:t xml:space="preserve"> </w:t>
-      </w:r>
-      <w:r>
-        <w:t>выступает как дополнительный ключ из-за уникальности и не-</w:t>
-      </w:r>
-      <w:r>
-        <w:rPr>
-          <w:lang w:val="en-US"/>
-        </w:rPr>
-        <w:t>null</w:t>
-      </w:r>
-      <w:r>
-        <w:t xml:space="preserve"> значения)</w:t>
-      </w:r>
-      <w:r>
-        <w:t>, поэтому модель не удовлетворяет условиям 3НФ, если не внести следующие изменения.</w:t>
-      </w:r>
-    </w:p>
-    <w:p>
-      <w:r>
-        <w:t xml:space="preserve">Теперь в качестве первичного ключа в </w:t>
-      </w:r>
-      <w:r>
-        <w:rPr>
-          <w:b/>
-          <w:bCs/>
-          <w:lang w:val="en-US"/>
-        </w:rPr>
-        <w:t>shapes</w:t>
-      </w:r>
-      <w:r>
-        <w:rPr>
-          <w:b/>
-          <w:bCs/>
-        </w:rPr>
-        <w:t xml:space="preserve"> </w:t>
-      </w:r>
-      <w:r>
-        <w:t xml:space="preserve">выступает </w:t>
-      </w:r>
-      <w:r>
-        <w:rPr>
-          <w:lang w:val="en-US"/>
-        </w:rPr>
-        <w:t>shape</w:t>
-      </w:r>
-      <w:r>
-        <w:t>_</w:t>
-      </w:r>
-      <w:r>
-        <w:rPr>
-          <w:lang w:val="en-US"/>
-        </w:rPr>
-        <w:t>name</w:t>
-      </w:r>
-      <w:r>
-        <w:t>, что исключает возникшую транзитивность.</w:t>
-      </w:r>
-      <w:r>
-        <w:t xml:space="preserve"> </w:t>
-      </w:r>
-    </w:p>
-    <w:p>
-      <w:r>
-        <w:t xml:space="preserve">Функциональные зависимости поменялось только в </w:t>
-      </w:r>
-      <w:r>
-        <w:rPr>
-          <w:b/>
-          <w:bCs/>
-          <w:lang w:val="en-US"/>
-        </w:rPr>
-        <w:t>shapes</w:t>
-      </w:r>
-      <w:r>
-        <w:t>:</w:t>
-      </w:r>
-    </w:p>
-    <w:p>
-      <w:pPr>
-        <w:pStyle w:val="ad"/>
-        <w:numPr>
-          <w:ilvl w:val="0"/>
-          <w:numId w:val="41"/>
-        </w:numPr>
-        <w:ind w:left="357" w:hanging="357"/>
-        <w:rPr>
-          <w:lang w:val="en-US"/>
-        </w:rPr>
-      </w:pPr>
-      <w:r>
-        <w:rPr>
-          <w:lang w:val="en-US"/>
-        </w:rPr>
-        <w:t xml:space="preserve">shape_name </w:t>
-      </w:r>
-      <w:r>
-        <w:rPr>
-          <w:lang w:val="en-US"/>
-        </w:rPr>
-        <w:t>→</w:t>
-      </w:r>
-      <w:r>
-        <w:rPr>
-          <w:lang w:val="en-US"/>
-        </w:rPr>
-        <w:t xml:space="preserve"> description</w:t>
-      </w:r>
-    </w:p>
-    <w:p>
-      <w:pPr>
-        <w:rPr>
-          <w:b/>
-          <w:bCs/>
-          <w:lang w:val="en-US"/>
-        </w:rPr>
-      </w:pPr>
-      <w:r>
-        <w:rPr>
-          <w:b/>
-          <w:bCs/>
-          <w:lang w:val="en-US"/>
-        </w:rPr>
-        <w:t>BCNF:</w:t>
-      </w:r>
-    </w:p>
-    <w:p>
-      <w:r>
-        <w:t xml:space="preserve">Отношение в НФБК, если отношение в 3НФ и для всех функциональных зависимостей отношения детерминантом является суперключ. </w:t>
-      </w:r>
-      <w:r>
-        <w:t>Во всех таблицах функциональные зависимости исходят от суперключа, поэтому модель находится в НФБК и не требует дополнительных изменений.</w:t>
-      </w:r>
-      <w:r>
-        <w:br w:type="page"/>
-      </w:r>
-    </w:p>
-    <w:p>
-      <w:pPr>
-        <w:pStyle w:val="af"/>
-      </w:pPr>
-      <w:r>
-        <w:t>Денормализация</w:t>
-      </w:r>
-    </w:p>
-    <w:p>
-      <w:pPr>
-        <w:rPr>
-          <w:b/>
-          <w:bCs/>
-        </w:rPr>
-      </w:pPr>
-      <w:r>
-        <w:rPr>
-          <w:b/>
-          <w:bCs/>
-        </w:rPr>
-        <w:t>Объединение сущностей:</w:t>
-      </w:r>
-    </w:p>
-    <w:p>
-      <w:r>
-        <w:t xml:space="preserve">Для ускорения выполнения запросов можно сократить количество сущностей путем их объединения, что позволит уменьшить число соединений таблиц за счет увеличение избыточности данных. Так в данной модели можно объединить </w:t>
-      </w:r>
-      <w:r>
-        <w:rPr>
-          <w:b/>
-          <w:bCs/>
-          <w:lang w:val="en-US"/>
-        </w:rPr>
-        <w:t>telescopes</w:t>
-      </w:r>
-      <w:r>
-        <w:t xml:space="preserve"> </w:t>
-      </w:r>
-      <w:r>
-        <w:t xml:space="preserve">и </w:t>
-      </w:r>
-      <w:r>
-        <w:rPr>
-          <w:b/>
-          <w:bCs/>
-          <w:lang w:val="en-US"/>
-        </w:rPr>
-        <w:t>locations</w:t>
-      </w:r>
-      <w:r>
-        <w:t>, тем самым информация о расположении телескопа будет храниться с ним же. При этом нарушится 2НФ, так как у нас появится частичная зависимость:</w:t>
-      </w:r>
-    </w:p>
-    <w:p>
-      <w:pPr>
-        <w:pStyle w:val="ad"/>
-        <w:numPr>
-          <w:ilvl w:val="0"/>
-          <w:numId w:val="41"/>
-        </w:numPr>
-        <w:ind w:left="357" w:hanging="357"/>
-        <w:rPr>
-          <w:lang w:val="en-US"/>
-        </w:rPr>
-      </w:pPr>
-      <w:r>
-        <w:rPr>
-          <w:lang w:val="en-US"/>
-        </w:rPr>
-        <w:t>(</w:t>
-      </w:r>
-      <w:r>
-        <w:rPr>
-          <w:strike/>
-          <w:lang w:val="en-US"/>
-        </w:rPr>
-        <w:t>telescope_id</w:t>
-      </w:r>
-      <w:r>
-        <w:rPr>
-          <w:lang w:val="en-US"/>
-        </w:rPr>
-        <w:t xml:space="preserve">, location_id) </w:t>
-      </w:r>
-      <w:r>
-        <w:rPr>
-          <w:lang w:val="en-US"/>
-        </w:rPr>
-        <w:t>→</w:t>
-      </w:r>
-      <w:r>
-        <w:rPr>
-          <w:lang w:val="en-US"/>
-        </w:rPr>
-        <w:t xml:space="preserve"> (name, latitude, longitude, installation_date)</w:t>
-      </w:r>
-    </w:p>
-    <w:p>
-      <w:pPr>
-        <w:rPr>
-          <w:lang w:val="en-GB"/>
-        </w:rPr>
-      </w:pPr>
-    </w:p>
-    <w:p>
-      <w:pPr>
-        <w:rPr>
-          <w:b/>
-          <w:bCs/>
-        </w:rPr>
-      </w:pPr>
-      <w:r>
-        <w:rPr>
-          <w:b/>
-          <w:bCs/>
-        </w:rPr>
-        <w:t>Добавление атрибутов:</w:t>
-      </w:r>
-    </w:p>
-    <w:p>
-      <w:pPr>
-        <w:rPr>
-          <w:lang w:val="en-US"/>
-        </w:rPr>
-      </w:pPr>
-      <w:r>
-        <w:t>Для ускорения различных подсчетов и запросов можно добавить дополнительные атрибуты</w:t>
-      </w:r>
-      <w:r>
-        <w:t xml:space="preserve">. Например, в </w:t>
-      </w:r>
-      <w:r>
-        <w:rPr>
-          <w:b/>
-          <w:bCs/>
-          <w:lang w:val="en-US"/>
-        </w:rPr>
-        <w:t>telescopes</w:t>
-      </w:r>
-      <w:r>
-        <w:rPr>
-          <w:b/>
-          <w:bCs/>
-        </w:rPr>
-        <w:t xml:space="preserve"> </w:t>
-      </w:r>
-      <w:r>
-        <w:t xml:space="preserve">можно создать атрибут </w:t>
-      </w:r>
-      <w:r>
-        <w:rPr>
-          <w:lang w:val="en-US"/>
-        </w:rPr>
-        <w:t>components</w:t>
-      </w:r>
-      <w:r>
-        <w:t>_</w:t>
-      </w:r>
-      <w:r>
-        <w:rPr>
-          <w:lang w:val="en-US"/>
-        </w:rPr>
-        <w:t>count</w:t>
-      </w:r>
-      <w:r>
-        <w:t xml:space="preserve">, который будет хранить количество компонентов в данном телескопе, таким образом не придется каждый раз обращаться к </w:t>
-      </w:r>
-      <w:r>
-        <w:rPr>
-          <w:b/>
-          <w:bCs/>
-          <w:lang w:val="en-US"/>
-        </w:rPr>
-        <w:t>components</w:t>
-      </w:r>
-      <w:r>
-        <w:rPr>
-          <w:b/>
-          <w:bCs/>
-        </w:rPr>
-        <w:t xml:space="preserve"> </w:t>
-      </w:r>
-      <w:r>
-        <w:t>для их подсчета.</w:t>
-      </w:r>
-      <w:r>
-        <w:t xml:space="preserve"> </w:t>
-      </w:r>
-      <w:r>
-        <w:t xml:space="preserve">Или в </w:t>
-      </w:r>
-      <w:r>
-        <w:rPr>
-          <w:b/>
-          <w:bCs/>
-          <w:lang w:val="en-US"/>
-        </w:rPr>
-        <w:t>employees</w:t>
-      </w:r>
-      <w:r>
-        <w:rPr>
-          <w:b/>
-          <w:bCs/>
-        </w:rPr>
-        <w:t xml:space="preserve"> </w:t>
-      </w:r>
-      <w:r>
-        <w:t xml:space="preserve">добавить атрибут </w:t>
-      </w:r>
-      <w:r>
-        <w:rPr>
-          <w:b/>
-          <w:bCs/>
-          <w:lang w:val="en-US"/>
-        </w:rPr>
-        <w:t>is</w:t>
-      </w:r>
-      <w:r>
-        <w:rPr>
-          <w:b/>
-          <w:bCs/>
-        </w:rPr>
-        <w:t>_</w:t>
-      </w:r>
-      <w:r>
-        <w:rPr>
-          <w:b/>
-          <w:bCs/>
-          <w:lang w:val="en-US"/>
-        </w:rPr>
-        <w:t>working</w:t>
-      </w:r>
-      <w:r>
-        <w:t>, который будет показывать, обслуживает ли работник какой-либо телескоп в данный момент или нет.</w:t>
-      </w:r>
-    </w:p>
-    <w:p>
-      <w:pPr>
-        <w:pStyle w:val="af"/>
-        <w:rPr>
-          <w:lang w:val="en-US"/>
-        </w:rPr>
-      </w:pPr>
-      <w:r>
-        <w:rPr>
-          <w:noProof/>
-          <w:lang w:val="en-US"/>
-        </w:rPr>
-        <w:drawing>
-          <wp:anchor distT="0" distB="0" distL="114300" distR="114300" simplePos="0" relativeHeight="251661312" behindDoc="0" locked="0" layoutInCell="1" allowOverlap="1" wp14:anchorId="6861BDFC" wp14:editId="14EFD051">
-            <wp:simplePos x="0" y="0"/>
-            <wp:positionH relativeFrom="page">
-              <wp:posOffset>156210</wp:posOffset>
-            </wp:positionH>
-            <wp:positionV relativeFrom="paragraph">
-              <wp:posOffset>504330</wp:posOffset>
-            </wp:positionV>
-            <wp:extent cx="7247890" cy="2948305"/>
-            <wp:effectExtent l="0" t="0" r="0" b="4445"/>
-            <wp:wrapTopAndBottom/>
-            <wp:docPr id="1229164536" name="Рисунок 1" descr="Изображение выглядит как текст, снимок экрана, Шрифт, число&#10;&#10;Контент, сгенерированный ИИ, может содержать ошибки."/>
-            <wp:cNvGraphicFramePr>
-              <a:graphicFrameLocks xmlns:a="http://schemas.openxmlformats.org/drawingml/2006/main" noChangeAspect="1"/>
-            </wp:cNvGraphicFramePr>
-            <a:graphic xmlns:a="http://schemas.openxmlformats.org/drawingml/2006/main">
-              <a:graphicData uri="http://schemas.openxmlformats.org/drawingml/2006/picture">
-                <pic:pic xmlns:pic="http://schemas.openxmlformats.org/drawingml/2006/picture">
-                  <pic:nvPicPr>
-                    <pic:cNvPr id="1229164536" name="Рисунок 1" descr="Изображение выглядит как текст, снимок экрана, Шрифт, число&#10;&#10;Контент, сгенерированный ИИ, может содержать ошибки."/>
-                    <pic:cNvPicPr/>
-                  </pic:nvPicPr>
-                  <pic:blipFill>
-                    <a:blip r:embed="rId13" cstate="print">
-                      <a:extLst>
-                        <a:ext uri="{28A0092B-C50C-407E-A947-70E740481C1C}">
-                          <a14:useLocalDpi xmlns:a14="http://schemas.microsoft.com/office/drawing/2010/main" val="0"/>
-                        </a:ext>
-                      </a:extLst>
-                    </a:blip>
-                    <a:stretch>
-                      <a:fillRect/>
-                    </a:stretch>
-                  </pic:blipFill>
-                  <pic:spPr>
-                    <a:xfrm>
-                      <a:off x="0" y="0"/>
-                      <a:ext cx="7247890" cy="2948305"/>
-                    </a:xfrm>
-                    <a:prstGeom prst="rect">
-                      <a:avLst/>
-                    </a:prstGeom>
-                  </pic:spPr>
-                </pic:pic>
-              </a:graphicData>
-            </a:graphic>
-            <wp14:sizeRelH relativeFrom="page">
-              <wp14:pctWidth>0</wp14:pctWidth>
-            </wp14:sizeRelH>
-            <wp14:sizeRelV relativeFrom="page">
-              <wp14:pctHeight>0</wp14:pctHeight>
-            </wp14:sizeRelV>
-          </wp:anchor>
-        </w:drawing>
-      </w:r>
-    </w:p>
-    <w:p>
-      <w:pPr>
-        <w:spacing w:line="240" w:lineRule="auto"/>
-        <w:ind w:firstLine="0"/>
-        <w:contextualSpacing w:val="0"/>
-        <w:jc w:val="left"/>
-        <w:rPr>
-          <w:sz w:val="32"/>
-          <w:szCs w:val="26"/>
-          <w:u w:val="single"/>
-          <w:lang w:val="en-US"/>
-        </w:rPr>
-      </w:pPr>
-      <w:r>
-        <w:rPr>
-          <w:lang w:val="en-US"/>
-        </w:rPr>
-        <w:br w:type="page"/>
-      </w:r>
-    </w:p>
-    <w:p>
-      <w:pPr>
-        <w:pStyle w:val="af"/>
-      </w:pPr>
-      <w:r>
-        <w:lastRenderedPageBreak/>
-        <w:t>Триггер</w:t>
-      </w:r>
-    </w:p>
-    <w:p>
-      <w:r>
-        <w:t>Идея триггера заключается в том, что е</w:t>
-      </w:r>
-      <w:r>
-        <w:t xml:space="preserve">сли телескоп переводится в статус </w:t>
-      </w:r>
-      <w:r>
-        <w:rPr>
-          <w:b/>
-          <w:bCs/>
-        </w:rPr>
-        <w:t>'REPAIR'</w:t>
-      </w:r>
-      <w:r>
-        <w:t>,</w:t>
-      </w:r>
-      <w:r>
-        <w:t xml:space="preserve"> то</w:t>
-      </w:r>
-      <w:r>
-        <w:t xml:space="preserve"> автоматически созда</w:t>
-      </w:r>
-      <w:r>
-        <w:t>ется</w:t>
-      </w:r>
-      <w:r>
-        <w:t xml:space="preserve"> запись о техобслуживании </w:t>
-      </w:r>
-      <w:r>
-        <w:t xml:space="preserve">начиная </w:t>
-      </w:r>
-      <w:r>
-        <w:t>с текущей дат</w:t>
-      </w:r>
-      <w:r>
-        <w:t xml:space="preserve">ы свободным в данный момент </w:t>
-      </w:r>
-      <w:r>
-        <w:t>сотрудником</w:t>
-      </w:r>
-      <w:r>
-        <w:t>. Если свободных сотрудников нет, то просто выводим сообщение об этом.</w:t>
       </w:r>
     </w:p>
     <w:tbl>
@@ -2379,7 +2243,7 @@
                 <w:sz w:val="20"/>
                 <w:szCs w:val="20"/>
                 <w:shd w:val="clear" w:color="auto" w:fill="FFFFFF"/>
-                <w:lang w:val="en-US" w:eastAsia="en-GB"/>
+                <w:lang w:val="en-GB" w:eastAsia="en-GB"/>
               </w:rPr>
             </w:pPr>
             <w:r>
@@ -2389,7 +2253,7 @@
                 <w:color w:val="000088"/>
                 <w:sz w:val="20"/>
                 <w:szCs w:val="20"/>
-                <w:lang w:val="en-US" w:eastAsia="en-GB"/>
+                <w:lang w:val="en-GB" w:eastAsia="en-GB"/>
               </w:rPr>
               <w:t>CREATE</w:t>
             </w:r>
@@ -2401,7 +2265,7 @@
                 <w:sz w:val="20"/>
                 <w:szCs w:val="20"/>
                 <w:shd w:val="clear" w:color="auto" w:fill="FFFFFF"/>
-                <w:lang w:val="en-US" w:eastAsia="en-GB"/>
+                <w:lang w:val="en-GB" w:eastAsia="en-GB"/>
               </w:rPr>
               <w:t xml:space="preserve"> </w:t>
             </w:r>
@@ -2412,7 +2276,7 @@
                 <w:color w:val="000088"/>
                 <w:sz w:val="20"/>
                 <w:szCs w:val="20"/>
-                <w:lang w:val="en-US" w:eastAsia="en-GB"/>
+                <w:lang w:val="en-GB" w:eastAsia="en-GB"/>
               </w:rPr>
               <w:t>OR REPLACE</w:t>
             </w:r>
@@ -2424,7 +2288,7 @@
                 <w:sz w:val="20"/>
                 <w:szCs w:val="20"/>
                 <w:shd w:val="clear" w:color="auto" w:fill="FFFFFF"/>
-                <w:lang w:val="en-US" w:eastAsia="en-GB"/>
+                <w:lang w:val="en-GB" w:eastAsia="en-GB"/>
               </w:rPr>
               <w:t xml:space="preserve"> </w:t>
             </w:r>
@@ -2435,7 +2299,7 @@
                 <w:color w:val="000088"/>
                 <w:sz w:val="20"/>
                 <w:szCs w:val="20"/>
-                <w:lang w:val="en-US" w:eastAsia="en-GB"/>
+                <w:lang w:val="en-GB" w:eastAsia="en-GB"/>
               </w:rPr>
               <w:t>FUNCTION</w:t>
             </w:r>
@@ -2447,7 +2311,7 @@
                 <w:sz w:val="20"/>
                 <w:szCs w:val="20"/>
                 <w:shd w:val="clear" w:color="auto" w:fill="FFFFFF"/>
-                <w:lang w:val="en-US" w:eastAsia="en-GB"/>
+                <w:lang w:val="en-GB" w:eastAsia="en-GB"/>
               </w:rPr>
               <w:t xml:space="preserve"> create_maintenance_on_repair()</w:t>
             </w:r>
@@ -2465,7 +2329,7 @@
                 <w:color w:val="000000"/>
                 <w:sz w:val="20"/>
                 <w:szCs w:val="20"/>
-                <w:lang w:val="en-US" w:eastAsia="en-GB"/>
+                <w:lang w:val="en-GB" w:eastAsia="en-GB"/>
               </w:rPr>
             </w:pPr>
             <w:r>
@@ -2476,7 +2340,7 @@
                 <w:sz w:val="20"/>
                 <w:szCs w:val="20"/>
                 <w:shd w:val="clear" w:color="auto" w:fill="FFFFFF"/>
-                <w:lang w:val="en-US" w:eastAsia="en-GB"/>
+                <w:lang w:val="en-GB" w:eastAsia="en-GB"/>
               </w:rPr>
               <w:t xml:space="preserve">    </w:t>
             </w:r>
@@ -2487,7 +2351,7 @@
                 <w:color w:val="000088"/>
                 <w:sz w:val="20"/>
                 <w:szCs w:val="20"/>
-                <w:lang w:val="en-US" w:eastAsia="en-GB"/>
+                <w:lang w:val="en-GB" w:eastAsia="en-GB"/>
               </w:rPr>
               <w:t>RETURNS</w:t>
             </w:r>
@@ -2499,7 +2363,7 @@
                 <w:sz w:val="20"/>
                 <w:szCs w:val="20"/>
                 <w:shd w:val="clear" w:color="auto" w:fill="FFFFFF"/>
-                <w:lang w:val="en-US" w:eastAsia="en-GB"/>
+                <w:lang w:val="en-GB" w:eastAsia="en-GB"/>
               </w:rPr>
               <w:t xml:space="preserve"> </w:t>
             </w:r>
@@ -2510,7 +2374,7 @@
                 <w:color w:val="660066"/>
                 <w:sz w:val="20"/>
                 <w:szCs w:val="20"/>
-                <w:lang w:val="en-US" w:eastAsia="en-GB"/>
+                <w:lang w:val="en-GB" w:eastAsia="en-GB"/>
               </w:rPr>
               <w:t>TRIGGER</w:t>
             </w:r>
@@ -2522,7 +2386,7 @@
                 <w:sz w:val="20"/>
                 <w:szCs w:val="20"/>
                 <w:shd w:val="clear" w:color="auto" w:fill="FFFFFF"/>
-                <w:lang w:val="en-US" w:eastAsia="en-GB"/>
+                <w:lang w:val="en-GB" w:eastAsia="en-GB"/>
               </w:rPr>
               <w:t xml:space="preserve"> </w:t>
             </w:r>
@@ -2533,7 +2397,7 @@
                 <w:color w:val="000088"/>
                 <w:sz w:val="20"/>
                 <w:szCs w:val="20"/>
-                <w:lang w:val="en-US" w:eastAsia="en-GB"/>
+                <w:lang w:val="en-GB" w:eastAsia="en-GB"/>
               </w:rPr>
               <w:t>AS</w:t>
             </w:r>
@@ -2545,7 +2409,7 @@
                 <w:sz w:val="20"/>
                 <w:szCs w:val="20"/>
                 <w:shd w:val="clear" w:color="auto" w:fill="FFFFFF"/>
-                <w:lang w:val="en-US" w:eastAsia="en-GB"/>
+                <w:lang w:val="en-GB" w:eastAsia="en-GB"/>
               </w:rPr>
               <w:t xml:space="preserve"> $$</w:t>
             </w:r>
@@ -2563,7 +2427,7 @@
                 <w:color w:val="000000"/>
                 <w:sz w:val="20"/>
                 <w:szCs w:val="20"/>
-                <w:lang w:val="en-US" w:eastAsia="en-GB"/>
+                <w:lang w:val="en-GB" w:eastAsia="en-GB"/>
               </w:rPr>
             </w:pPr>
             <w:r>
@@ -2573,7 +2437,7 @@
                 <w:color w:val="000088"/>
                 <w:sz w:val="20"/>
                 <w:szCs w:val="20"/>
-                <w:lang w:val="en-US" w:eastAsia="en-GB"/>
+                <w:lang w:val="en-GB" w:eastAsia="en-GB"/>
               </w:rPr>
               <w:t>DECLARE</w:t>
             </w:r>
@@ -2591,7 +2455,7 @@
                 <w:color w:val="000000"/>
                 <w:sz w:val="20"/>
                 <w:szCs w:val="20"/>
-                <w:lang w:val="en-US" w:eastAsia="en-GB"/>
+                <w:lang w:val="en-GB" w:eastAsia="en-GB"/>
               </w:rPr>
             </w:pPr>
             <w:r>
@@ -2601,7 +2465,7 @@
                 <w:color w:val="000000"/>
                 <w:sz w:val="20"/>
                 <w:szCs w:val="20"/>
-                <w:lang w:val="en-US" w:eastAsia="en-GB"/>
+                <w:lang w:val="en-GB" w:eastAsia="en-GB"/>
               </w:rPr>
               <w:t xml:space="preserve">    free_employee_id </w:t>
             </w:r>
@@ -2612,7 +2476,7 @@
                 <w:color w:val="660066"/>
                 <w:sz w:val="20"/>
                 <w:szCs w:val="20"/>
-                <w:lang w:val="en-US" w:eastAsia="en-GB"/>
+                <w:lang w:val="en-GB" w:eastAsia="en-GB"/>
               </w:rPr>
               <w:t>INT</w:t>
             </w:r>
@@ -2623,7 +2487,7 @@
                 <w:color w:val="000000"/>
                 <w:sz w:val="20"/>
                 <w:szCs w:val="20"/>
-                <w:lang w:val="en-US" w:eastAsia="en-GB"/>
+                <w:lang w:val="en-GB" w:eastAsia="en-GB"/>
               </w:rPr>
               <w:t>;</w:t>
             </w:r>
@@ -2641,19 +2505,41 @@
                 <w:color w:val="000000"/>
                 <w:sz w:val="20"/>
                 <w:szCs w:val="20"/>
-                <w:lang w:val="en-US" w:eastAsia="en-GB"/>
+                <w:lang w:val="en-GB" w:eastAsia="en-GB"/>
               </w:rPr>
             </w:pPr>
             <w:r>
               <w:rPr>
                 <w:rFonts w:ascii="Lucida Console" w:hAnsi="Lucida Console"/>
                 <w:noProof/>
-                <w:color w:val="000088"/>
-                <w:sz w:val="20"/>
-                <w:szCs w:val="20"/>
-                <w:lang w:val="en-US" w:eastAsia="en-GB"/>
-              </w:rPr>
-              <w:t>BEGIN</w:t>
+                <w:color w:val="000000"/>
+                <w:sz w:val="20"/>
+                <w:szCs w:val="20"/>
+                <w:lang w:val="en-GB" w:eastAsia="en-GB"/>
+              </w:rPr>
+              <w:t xml:space="preserve">    min_experience </w:t>
+            </w:r>
+            <w:r>
+              <w:rPr>
+                <w:rFonts w:ascii="Lucida Console" w:hAnsi="Lucida Console"/>
+                <w:noProof/>
+                <w:color w:val="660066"/>
+                <w:sz w:val="20"/>
+                <w:szCs w:val="20"/>
+                <w:lang w:val="en-GB" w:eastAsia="en-GB"/>
+              </w:rPr>
+              <w:t>INTERVAL</w:t>
+            </w:r>
+            <w:r>
+              <w:rPr>
+                <w:rFonts w:ascii="Lucida Console" w:hAnsi="Lucida Console"/>
+                <w:noProof/>
+                <w:color w:val="000000"/>
+                <w:sz w:val="20"/>
+                <w:szCs w:val="20"/>
+                <w:lang w:val="en-GB" w:eastAsia="en-GB"/>
+              </w:rPr>
+              <w:t>;</w:t>
             </w:r>
           </w:p>
           <w:p>
@@ -2669,228 +2555,19 @@
                 <w:color w:val="000000"/>
                 <w:sz w:val="20"/>
                 <w:szCs w:val="20"/>
-                <w:lang w:val="en-US" w:eastAsia="en-GB"/>
+                <w:lang w:val="en-GB" w:eastAsia="en-GB"/>
               </w:rPr>
             </w:pPr>
             <w:r>
               <w:rPr>
                 <w:rFonts w:ascii="Lucida Console" w:hAnsi="Lucida Console"/>
                 <w:noProof/>
-                <w:color w:val="000000"/>
-                <w:sz w:val="20"/>
-                <w:szCs w:val="20"/>
-                <w:lang w:val="en-US" w:eastAsia="en-GB"/>
-              </w:rPr>
-              <w:t xml:space="preserve">    </w:t>
-            </w:r>
-            <w:r>
-              <w:rPr>
-                <w:rFonts w:ascii="Lucida Console" w:hAnsi="Lucida Console"/>
-                <w:noProof/>
                 <w:color w:val="000088"/>
                 <w:sz w:val="20"/>
                 <w:szCs w:val="20"/>
-                <w:lang w:val="en-US" w:eastAsia="en-GB"/>
-              </w:rPr>
-              <w:t>IF</w:t>
-            </w:r>
-            <w:r>
-              <w:rPr>
-                <w:rFonts w:ascii="Lucida Console" w:hAnsi="Lucida Console"/>
-                <w:noProof/>
-                <w:color w:val="000000"/>
-                <w:sz w:val="20"/>
-                <w:szCs w:val="20"/>
-                <w:lang w:val="en-US" w:eastAsia="en-GB"/>
-              </w:rPr>
-              <w:t xml:space="preserve"> </w:t>
-            </w:r>
-            <w:r>
-              <w:rPr>
-                <w:rFonts w:ascii="Lucida Console" w:hAnsi="Lucida Console"/>
-                <w:noProof/>
-                <w:color w:val="660066"/>
-                <w:sz w:val="20"/>
-                <w:szCs w:val="20"/>
-                <w:lang w:val="en-US" w:eastAsia="en-GB"/>
-              </w:rPr>
-              <w:t>NEW</w:t>
-            </w:r>
-            <w:r>
-              <w:rPr>
-                <w:rFonts w:ascii="Lucida Console" w:hAnsi="Lucida Console"/>
-                <w:noProof/>
-                <w:color w:val="000000"/>
-                <w:sz w:val="20"/>
-                <w:szCs w:val="20"/>
-                <w:lang w:val="en-US" w:eastAsia="en-GB"/>
-              </w:rPr>
-              <w:t xml:space="preserve">.status = </w:t>
-            </w:r>
-            <w:r>
-              <w:rPr>
-                <w:rFonts w:ascii="Lucida Console" w:hAnsi="Lucida Console"/>
-                <w:noProof/>
-                <w:color w:val="008800"/>
-                <w:sz w:val="20"/>
-                <w:szCs w:val="20"/>
-                <w:lang w:val="en-US" w:eastAsia="en-GB"/>
-              </w:rPr>
-              <w:t>'REPAIR'</w:t>
-            </w:r>
-            <w:r>
-              <w:rPr>
-                <w:rFonts w:ascii="Lucida Console" w:hAnsi="Lucida Console"/>
-                <w:noProof/>
-                <w:color w:val="000000"/>
-                <w:sz w:val="20"/>
-                <w:szCs w:val="20"/>
-                <w:lang w:val="en-US" w:eastAsia="en-GB"/>
-              </w:rPr>
-              <w:t xml:space="preserve"> </w:t>
-            </w:r>
-            <w:r>
-              <w:rPr>
-                <w:rFonts w:ascii="Lucida Console" w:hAnsi="Lucida Console"/>
-                <w:noProof/>
-                <w:color w:val="000088"/>
-                <w:sz w:val="20"/>
-                <w:szCs w:val="20"/>
-                <w:lang w:val="en-US" w:eastAsia="en-GB"/>
-              </w:rPr>
-              <w:t>AND</w:t>
-            </w:r>
-            <w:r>
-              <w:rPr>
-                <w:rFonts w:ascii="Lucida Console" w:hAnsi="Lucida Console"/>
-                <w:noProof/>
-                <w:color w:val="000000"/>
-                <w:sz w:val="20"/>
-                <w:szCs w:val="20"/>
-                <w:lang w:val="en-US" w:eastAsia="en-GB"/>
-              </w:rPr>
-              <w:t xml:space="preserve"> </w:t>
-            </w:r>
-            <w:r>
-              <w:rPr>
-                <w:rFonts w:ascii="Lucida Console" w:hAnsi="Lucida Console"/>
-                <w:noProof/>
-                <w:color w:val="660066"/>
-                <w:sz w:val="20"/>
-                <w:szCs w:val="20"/>
-                <w:lang w:val="en-US" w:eastAsia="en-GB"/>
-              </w:rPr>
-              <w:t>OLD</w:t>
-            </w:r>
-            <w:r>
-              <w:rPr>
-                <w:rFonts w:ascii="Lucida Console" w:hAnsi="Lucida Console"/>
-                <w:noProof/>
-                <w:color w:val="000000"/>
-                <w:sz w:val="20"/>
-                <w:szCs w:val="20"/>
-                <w:lang w:val="en-US" w:eastAsia="en-GB"/>
-              </w:rPr>
-              <w:t xml:space="preserve">.status </w:t>
-            </w:r>
-            <w:r>
-              <w:rPr>
-                <w:rFonts w:ascii="Lucida Console" w:hAnsi="Lucida Console"/>
-                <w:noProof/>
-                <w:color w:val="000088"/>
-                <w:sz w:val="20"/>
-                <w:szCs w:val="20"/>
-                <w:lang w:val="en-US" w:eastAsia="en-GB"/>
-              </w:rPr>
-              <w:t>IS</w:t>
-            </w:r>
-            <w:r>
-              <w:rPr>
-                <w:rFonts w:ascii="Lucida Console" w:hAnsi="Lucida Console"/>
-                <w:noProof/>
-                <w:color w:val="000000"/>
-                <w:sz w:val="20"/>
-                <w:szCs w:val="20"/>
-                <w:lang w:val="en-US" w:eastAsia="en-GB"/>
-              </w:rPr>
-              <w:t xml:space="preserve"> </w:t>
-            </w:r>
-            <w:r>
-              <w:rPr>
-                <w:rFonts w:ascii="Lucida Console" w:hAnsi="Lucida Console"/>
-                <w:noProof/>
-                <w:color w:val="000088"/>
-                <w:sz w:val="20"/>
-                <w:szCs w:val="20"/>
-                <w:lang w:val="en-US" w:eastAsia="en-GB"/>
-              </w:rPr>
-              <w:t>DISTINCT</w:t>
-            </w:r>
-            <w:r>
-              <w:rPr>
-                <w:rFonts w:ascii="Lucida Console" w:hAnsi="Lucida Console"/>
-                <w:noProof/>
-                <w:color w:val="000000"/>
-                <w:sz w:val="20"/>
-                <w:szCs w:val="20"/>
-                <w:lang w:val="en-US" w:eastAsia="en-GB"/>
-              </w:rPr>
-              <w:t xml:space="preserve"> </w:t>
-            </w:r>
-            <w:r>
-              <w:rPr>
-                <w:rFonts w:ascii="Lucida Console" w:hAnsi="Lucida Console"/>
-                <w:noProof/>
-                <w:color w:val="000088"/>
-                <w:sz w:val="20"/>
-                <w:szCs w:val="20"/>
-                <w:lang w:val="en-US" w:eastAsia="en-GB"/>
-              </w:rPr>
-              <w:t>FROM</w:t>
-            </w:r>
-            <w:r>
-              <w:rPr>
-                <w:rFonts w:ascii="Lucida Console" w:hAnsi="Lucida Console"/>
-                <w:noProof/>
-                <w:color w:val="000000"/>
-                <w:sz w:val="20"/>
-                <w:szCs w:val="20"/>
-                <w:lang w:val="en-US" w:eastAsia="en-GB"/>
-              </w:rPr>
-              <w:t xml:space="preserve"> </w:t>
-            </w:r>
-            <w:r>
-              <w:rPr>
-                <w:rFonts w:ascii="Lucida Console" w:hAnsi="Lucida Console"/>
-                <w:noProof/>
-                <w:color w:val="008800"/>
-                <w:sz w:val="20"/>
-                <w:szCs w:val="20"/>
-                <w:lang w:val="en-US" w:eastAsia="en-GB"/>
-              </w:rPr>
-              <w:t>'REPAIR'</w:t>
-            </w:r>
-            <w:r>
-              <w:rPr>
-                <w:rFonts w:ascii="Lucida Console" w:hAnsi="Lucida Console"/>
-                <w:noProof/>
-                <w:color w:val="000000"/>
-                <w:sz w:val="20"/>
-                <w:szCs w:val="20"/>
-                <w:lang w:val="en-US" w:eastAsia="en-GB"/>
-              </w:rPr>
-              <w:t xml:space="preserve"> </w:t>
-            </w:r>
-            <w:r>
-              <w:rPr>
-                <w:rFonts w:ascii="Lucida Console" w:hAnsi="Lucida Console"/>
-                <w:noProof/>
-                <w:color w:val="000088"/>
-                <w:sz w:val="20"/>
-                <w:szCs w:val="20"/>
-                <w:lang w:val="en-US" w:eastAsia="en-GB"/>
-              </w:rPr>
-              <w:t>THEN</w:t>
+                <w:lang w:val="en-GB" w:eastAsia="en-GB"/>
+              </w:rPr>
+              <w:t>BEGIN</w:t>
             </w:r>
           </w:p>
           <w:p>
@@ -2906,7 +2583,7 @@
                 <w:color w:val="000000"/>
                 <w:sz w:val="20"/>
                 <w:szCs w:val="20"/>
-                <w:lang w:val="en-US" w:eastAsia="en-GB"/>
+                <w:lang w:val="en-GB" w:eastAsia="en-GB"/>
               </w:rPr>
             </w:pPr>
             <w:r>
@@ -2916,9 +2593,9 @@
                 <w:color w:val="000000"/>
                 <w:sz w:val="20"/>
                 <w:szCs w:val="20"/>
-                <w:lang w:val="en-US" w:eastAsia="en-GB"/>
-              </w:rPr>
-              <w:t xml:space="preserve">        </w:t>
+                <w:lang w:val="en-GB" w:eastAsia="en-GB"/>
+              </w:rPr>
+              <w:t xml:space="preserve">    </w:t>
             </w:r>
             <w:r>
               <w:rPr>
@@ -2927,20 +2604,75 @@
                 <w:color w:val="000088"/>
                 <w:sz w:val="20"/>
                 <w:szCs w:val="20"/>
-                <w:lang w:val="en-US" w:eastAsia="en-GB"/>
-              </w:rPr>
-              <w:t>SELECT</w:t>
-            </w:r>
-            <w:r>
-              <w:rPr>
-                <w:rFonts w:ascii="Lucida Console" w:hAnsi="Lucida Console"/>
-                <w:noProof/>
-                <w:color w:val="000000"/>
-                <w:sz w:val="20"/>
-                <w:szCs w:val="20"/>
-                <w:lang w:val="en-US" w:eastAsia="en-GB"/>
-              </w:rPr>
-              <w:t xml:space="preserve"> employee_id</w:t>
+                <w:lang w:val="en-GB" w:eastAsia="en-GB"/>
+              </w:rPr>
+              <w:t>IF</w:t>
+            </w:r>
+            <w:r>
+              <w:rPr>
+                <w:rFonts w:ascii="Lucida Console" w:hAnsi="Lucida Console"/>
+                <w:noProof/>
+                <w:color w:val="000000"/>
+                <w:sz w:val="20"/>
+                <w:szCs w:val="20"/>
+                <w:lang w:val="en-GB" w:eastAsia="en-GB"/>
+              </w:rPr>
+              <w:t xml:space="preserve"> </w:t>
+            </w:r>
+            <w:r>
+              <w:rPr>
+                <w:rFonts w:ascii="Lucida Console" w:hAnsi="Lucida Console"/>
+                <w:noProof/>
+                <w:color w:val="660066"/>
+                <w:sz w:val="20"/>
+                <w:szCs w:val="20"/>
+                <w:lang w:val="en-GB" w:eastAsia="en-GB"/>
+              </w:rPr>
+              <w:t>NEW</w:t>
+            </w:r>
+            <w:r>
+              <w:rPr>
+                <w:rFonts w:ascii="Lucida Console" w:hAnsi="Lucida Console"/>
+                <w:noProof/>
+                <w:color w:val="000000"/>
+                <w:sz w:val="20"/>
+                <w:szCs w:val="20"/>
+                <w:lang w:val="en-GB" w:eastAsia="en-GB"/>
+              </w:rPr>
+              <w:t xml:space="preserve">.status = </w:t>
+            </w:r>
+            <w:r>
+              <w:rPr>
+                <w:rFonts w:ascii="Lucida Console" w:hAnsi="Lucida Console"/>
+                <w:noProof/>
+                <w:color w:val="008800"/>
+                <w:sz w:val="20"/>
+                <w:szCs w:val="20"/>
+                <w:lang w:val="en-GB" w:eastAsia="en-GB"/>
+              </w:rPr>
+              <w:t>'REPAIR'</w:t>
+            </w:r>
+            <w:r>
+              <w:rPr>
+                <w:rFonts w:ascii="Lucida Console" w:hAnsi="Lucida Console"/>
+                <w:noProof/>
+                <w:color w:val="000000"/>
+                <w:sz w:val="20"/>
+                <w:szCs w:val="20"/>
+                <w:lang w:val="en-GB" w:eastAsia="en-GB"/>
+              </w:rPr>
+              <w:t xml:space="preserve"> </w:t>
+            </w:r>
+            <w:r>
+              <w:rPr>
+                <w:rFonts w:ascii="Lucida Console" w:hAnsi="Lucida Console"/>
+                <w:noProof/>
+                <w:color w:val="000088"/>
+                <w:sz w:val="20"/>
+                <w:szCs w:val="20"/>
+                <w:lang w:val="en-GB" w:eastAsia="en-GB"/>
+              </w:rPr>
+              <w:t>THEN</w:t>
             </w:r>
           </w:p>
           <w:p>
@@ -2956,7 +2688,7 @@
                 <w:color w:val="000000"/>
                 <w:sz w:val="20"/>
                 <w:szCs w:val="20"/>
-                <w:lang w:val="en-US" w:eastAsia="en-GB"/>
+                <w:lang w:val="en-GB" w:eastAsia="en-GB"/>
               </w:rPr>
             </w:pPr>
             <w:r>
@@ -2966,7 +2698,7 @@
                 <w:color w:val="000000"/>
                 <w:sz w:val="20"/>
                 <w:szCs w:val="20"/>
-                <w:lang w:val="en-US" w:eastAsia="en-GB"/>
+                <w:lang w:val="en-GB" w:eastAsia="en-GB"/>
               </w:rPr>
               <w:t xml:space="preserve">        </w:t>
             </w:r>
@@ -2977,20 +2709,42 @@
                 <w:color w:val="000088"/>
                 <w:sz w:val="20"/>
                 <w:szCs w:val="20"/>
-                <w:lang w:val="en-US" w:eastAsia="en-GB"/>
-              </w:rPr>
-              <w:t>INTO</w:t>
-            </w:r>
-            <w:r>
-              <w:rPr>
-                <w:rFonts w:ascii="Lucida Console" w:hAnsi="Lucida Console"/>
-                <w:noProof/>
-                <w:color w:val="000000"/>
-                <w:sz w:val="20"/>
-                <w:szCs w:val="20"/>
-                <w:lang w:val="en-US" w:eastAsia="en-GB"/>
-              </w:rPr>
-              <w:t xml:space="preserve"> free_employee_id</w:t>
+                <w:lang w:val="en-GB" w:eastAsia="en-GB"/>
+              </w:rPr>
+              <w:t>IF</w:t>
+            </w:r>
+            <w:r>
+              <w:rPr>
+                <w:rFonts w:ascii="Lucida Console" w:hAnsi="Lucida Console"/>
+                <w:noProof/>
+                <w:color w:val="000000"/>
+                <w:sz w:val="20"/>
+                <w:szCs w:val="20"/>
+                <w:lang w:val="en-GB" w:eastAsia="en-GB"/>
+              </w:rPr>
+              <w:t xml:space="preserve"> </w:t>
+            </w:r>
+            <w:r>
+              <w:rPr>
+                <w:rFonts w:ascii="Lucida Console" w:hAnsi="Lucida Console"/>
+                <w:noProof/>
+                <w:color w:val="000088"/>
+                <w:sz w:val="20"/>
+                <w:szCs w:val="20"/>
+                <w:lang w:val="en-GB" w:eastAsia="en-GB"/>
+              </w:rPr>
+              <w:t>EXISTS</w:t>
+            </w:r>
+            <w:r>
+              <w:rPr>
+                <w:rFonts w:ascii="Lucida Console" w:hAnsi="Lucida Console"/>
+                <w:noProof/>
+                <w:color w:val="000000"/>
+                <w:sz w:val="20"/>
+                <w:szCs w:val="20"/>
+                <w:lang w:val="en-GB" w:eastAsia="en-GB"/>
+              </w:rPr>
+              <w:t xml:space="preserve"> (</w:t>
             </w:r>
           </w:p>
           <w:p>
@@ -3006,7 +2760,7 @@
                 <w:color w:val="000000"/>
                 <w:sz w:val="20"/>
                 <w:szCs w:val="20"/>
-                <w:lang w:val="en-US" w:eastAsia="en-GB"/>
+                <w:lang w:val="en-GB" w:eastAsia="en-GB"/>
               </w:rPr>
             </w:pPr>
             <w:r>
@@ -3016,9 +2770,9 @@
                 <w:color w:val="000000"/>
                 <w:sz w:val="20"/>
                 <w:szCs w:val="20"/>
-                <w:lang w:val="en-US" w:eastAsia="en-GB"/>
-              </w:rPr>
-              <w:t xml:space="preserve">        </w:t>
+                <w:lang w:val="en-GB" w:eastAsia="en-GB"/>
+              </w:rPr>
+              <w:t xml:space="preserve">            </w:t>
             </w:r>
             <w:r>
               <w:rPr>
@@ -3027,7 +2781,51 @@
                 <w:color w:val="000088"/>
                 <w:sz w:val="20"/>
                 <w:szCs w:val="20"/>
-                <w:lang w:val="en-US" w:eastAsia="en-GB"/>
+                <w:lang w:val="en-GB" w:eastAsia="en-GB"/>
+              </w:rPr>
+              <w:t>SELECT</w:t>
+            </w:r>
+            <w:r>
+              <w:rPr>
+                <w:rFonts w:ascii="Lucida Console" w:hAnsi="Lucida Console"/>
+                <w:noProof/>
+                <w:color w:val="000000"/>
+                <w:sz w:val="20"/>
+                <w:szCs w:val="20"/>
+                <w:lang w:val="en-GB" w:eastAsia="en-GB"/>
+              </w:rPr>
+              <w:t xml:space="preserve"> </w:t>
+            </w:r>
+            <w:r>
+              <w:rPr>
+                <w:rFonts w:ascii="Lucida Console" w:hAnsi="Lucida Console"/>
+                <w:noProof/>
+                <w:color w:val="006666"/>
+                <w:sz w:val="20"/>
+                <w:szCs w:val="20"/>
+                <w:lang w:val="en-GB" w:eastAsia="en-GB"/>
+              </w:rPr>
+              <w:t>1</w:t>
+            </w:r>
+            <w:r>
+              <w:rPr>
+                <w:rFonts w:ascii="Lucida Console" w:hAnsi="Lucida Console"/>
+                <w:noProof/>
+                <w:color w:val="000000"/>
+                <w:sz w:val="20"/>
+                <w:szCs w:val="20"/>
+                <w:lang w:val="en-GB" w:eastAsia="en-GB"/>
+              </w:rPr>
+              <w:t xml:space="preserve"> </w:t>
+            </w:r>
+            <w:r>
+              <w:rPr>
+                <w:rFonts w:ascii="Lucida Console" w:hAnsi="Lucida Console"/>
+                <w:noProof/>
+                <w:color w:val="000088"/>
+                <w:sz w:val="20"/>
+                <w:szCs w:val="20"/>
+                <w:lang w:val="en-GB" w:eastAsia="en-GB"/>
               </w:rPr>
               <w:t>FROM</w:t>
             </w:r>
@@ -3038,9 +2836,9 @@
                 <w:color w:val="000000"/>
                 <w:sz w:val="20"/>
                 <w:szCs w:val="20"/>
-                <w:lang w:val="en-US" w:eastAsia="en-GB"/>
-              </w:rPr>
-              <w:t xml:space="preserve"> employees</w:t>
+                <w:lang w:val="en-GB" w:eastAsia="en-GB"/>
+              </w:rPr>
+              <w:t xml:space="preserve"> maintenances</w:t>
             </w:r>
           </w:p>
           <w:p>
@@ -3056,7 +2854,7 @@
                 <w:color w:val="000000"/>
                 <w:sz w:val="20"/>
                 <w:szCs w:val="20"/>
-                <w:lang w:val="en-US" w:eastAsia="en-GB"/>
+                <w:lang w:val="en-GB" w:eastAsia="en-GB"/>
               </w:rPr>
             </w:pPr>
             <w:r>
@@ -3066,9 +2864,9 @@
                 <w:color w:val="000000"/>
                 <w:sz w:val="20"/>
                 <w:szCs w:val="20"/>
-                <w:lang w:val="en-US" w:eastAsia="en-GB"/>
-              </w:rPr>
-              <w:t xml:space="preserve">        </w:t>
+                <w:lang w:val="en-GB" w:eastAsia="en-GB"/>
+              </w:rPr>
+              <w:t xml:space="preserve">            </w:t>
             </w:r>
             <w:r>
               <w:rPr>
@@ -3077,7 +2875,7 @@
                 <w:color w:val="000088"/>
                 <w:sz w:val="20"/>
                 <w:szCs w:val="20"/>
-                <w:lang w:val="en-US" w:eastAsia="en-GB"/>
+                <w:lang w:val="en-GB" w:eastAsia="en-GB"/>
               </w:rPr>
               <w:t>WHERE</w:t>
             </w:r>
@@ -3088,53 +2886,31 @@
                 <w:color w:val="000000"/>
                 <w:sz w:val="20"/>
                 <w:szCs w:val="20"/>
-                <w:lang w:val="en-US" w:eastAsia="en-GB"/>
-              </w:rPr>
-              <w:t xml:space="preserve"> </w:t>
-            </w:r>
-            <w:r>
-              <w:rPr>
-                <w:rFonts w:ascii="Lucida Console" w:hAnsi="Lucida Console"/>
-                <w:noProof/>
-                <w:color w:val="000088"/>
-                <w:sz w:val="20"/>
-                <w:szCs w:val="20"/>
-                <w:lang w:val="en-US" w:eastAsia="en-GB"/>
-              </w:rPr>
-              <w:t>NOT</w:t>
-            </w:r>
-            <w:r>
-              <w:rPr>
-                <w:rFonts w:ascii="Lucida Console" w:hAnsi="Lucida Console"/>
-                <w:noProof/>
-                <w:color w:val="000000"/>
-                <w:sz w:val="20"/>
-                <w:szCs w:val="20"/>
-                <w:lang w:val="en-US" w:eastAsia="en-GB"/>
-              </w:rPr>
-              <w:t xml:space="preserve"> </w:t>
-            </w:r>
-            <w:r>
-              <w:rPr>
-                <w:rFonts w:ascii="Lucida Console" w:hAnsi="Lucida Console"/>
-                <w:noProof/>
-                <w:color w:val="000088"/>
-                <w:sz w:val="20"/>
-                <w:szCs w:val="20"/>
-                <w:lang w:val="en-US" w:eastAsia="en-GB"/>
-              </w:rPr>
-              <w:t>EXISTS</w:t>
-            </w:r>
-            <w:r>
-              <w:rPr>
-                <w:rFonts w:ascii="Lucida Console" w:hAnsi="Lucida Console"/>
-                <w:noProof/>
-                <w:color w:val="000000"/>
-                <w:sz w:val="20"/>
-                <w:szCs w:val="20"/>
-                <w:lang w:val="en-US" w:eastAsia="en-GB"/>
-              </w:rPr>
-              <w:t xml:space="preserve"> (</w:t>
+                <w:lang w:val="en-GB" w:eastAsia="en-GB"/>
+              </w:rPr>
+              <w:t xml:space="preserve"> telescope_id = </w:t>
+            </w:r>
+            <w:r>
+              <w:rPr>
+                <w:rFonts w:ascii="Lucida Console" w:hAnsi="Lucida Console"/>
+                <w:noProof/>
+                <w:color w:val="660066"/>
+                <w:sz w:val="20"/>
+                <w:szCs w:val="20"/>
+                <w:lang w:val="en-GB" w:eastAsia="en-GB"/>
+              </w:rPr>
+              <w:t>NEW</w:t>
+            </w:r>
+            <w:r>
+              <w:rPr>
+                <w:rFonts w:ascii="Lucida Console" w:hAnsi="Lucida Console"/>
+                <w:noProof/>
+                <w:color w:val="000000"/>
+                <w:sz w:val="20"/>
+                <w:szCs w:val="20"/>
+                <w:lang w:val="en-GB" w:eastAsia="en-GB"/>
+              </w:rPr>
+              <w:t>.telescope_id</w:t>
             </w:r>
           </w:p>
           <w:p>
@@ -3150,7 +2926,7 @@
                 <w:color w:val="000000"/>
                 <w:sz w:val="20"/>
                 <w:szCs w:val="20"/>
-                <w:lang w:val="en-US" w:eastAsia="en-GB"/>
+                <w:lang w:val="en-GB" w:eastAsia="en-GB"/>
               </w:rPr>
             </w:pPr>
             <w:r>
@@ -3160,9 +2936,9 @@
                 <w:color w:val="000000"/>
                 <w:sz w:val="20"/>
                 <w:szCs w:val="20"/>
-                <w:lang w:val="en-US" w:eastAsia="en-GB"/>
-              </w:rPr>
-              <w:t xml:space="preserve">            </w:t>
+                <w:lang w:val="en-GB" w:eastAsia="en-GB"/>
+              </w:rPr>
+              <w:t xml:space="preserve">        ) </w:t>
             </w:r>
             <w:r>
               <w:rPr>
@@ -3171,31 +2947,9 @@
                 <w:color w:val="000088"/>
                 <w:sz w:val="20"/>
                 <w:szCs w:val="20"/>
-                <w:lang w:val="en-US" w:eastAsia="en-GB"/>
-              </w:rPr>
-              <w:t>SELECT</w:t>
-            </w:r>
-            <w:r>
-              <w:rPr>
-                <w:rFonts w:ascii="Lucida Console" w:hAnsi="Lucida Console"/>
-                <w:noProof/>
-                <w:color w:val="000000"/>
-                <w:sz w:val="20"/>
-                <w:szCs w:val="20"/>
-                <w:lang w:val="en-US" w:eastAsia="en-GB"/>
-              </w:rPr>
-              <w:t xml:space="preserve"> </w:t>
-            </w:r>
-            <w:r>
-              <w:rPr>
-                <w:rFonts w:ascii="Lucida Console" w:hAnsi="Lucida Console"/>
-                <w:noProof/>
-                <w:color w:val="006666"/>
-                <w:sz w:val="20"/>
-                <w:szCs w:val="20"/>
-                <w:lang w:val="en-US" w:eastAsia="en-GB"/>
-              </w:rPr>
-              <w:t>1</w:t>
+                <w:lang w:val="en-GB" w:eastAsia="en-GB"/>
+              </w:rPr>
+              <w:t>THEN</w:t>
             </w:r>
           </w:p>
           <w:p>
@@ -3211,7 +2965,7 @@
                 <w:color w:val="000000"/>
                 <w:sz w:val="20"/>
                 <w:szCs w:val="20"/>
-                <w:lang w:val="en-US" w:eastAsia="en-GB"/>
+                <w:lang w:val="en-GB" w:eastAsia="en-GB"/>
               </w:rPr>
             </w:pPr>
             <w:r>
@@ -3221,31 +2975,53 @@
                 <w:color w:val="000000"/>
                 <w:sz w:val="20"/>
                 <w:szCs w:val="20"/>
-                <w:lang w:val="en-US" w:eastAsia="en-GB"/>
-              </w:rPr>
-              <w:t xml:space="preserve">            </w:t>
-            </w:r>
-            <w:r>
-              <w:rPr>
-                <w:rFonts w:ascii="Lucida Console" w:hAnsi="Lucida Console"/>
-                <w:noProof/>
-                <w:color w:val="000088"/>
-                <w:sz w:val="20"/>
-                <w:szCs w:val="20"/>
-                <w:lang w:val="en-US" w:eastAsia="en-GB"/>
-              </w:rPr>
-              <w:t>FROM</w:t>
-            </w:r>
-            <w:r>
-              <w:rPr>
-                <w:rFonts w:ascii="Lucida Console" w:hAnsi="Lucida Console"/>
-                <w:noProof/>
-                <w:color w:val="000000"/>
-                <w:sz w:val="20"/>
-                <w:szCs w:val="20"/>
-                <w:lang w:val="en-US" w:eastAsia="en-GB"/>
-              </w:rPr>
-              <w:t xml:space="preserve"> maintenances</w:t>
+                <w:lang w:val="en-GB" w:eastAsia="en-GB"/>
+              </w:rPr>
+              <w:t xml:space="preserve">            min_experience := </w:t>
+            </w:r>
+            <w:r>
+              <w:rPr>
+                <w:rFonts w:ascii="Lucida Console" w:hAnsi="Lucida Console"/>
+                <w:noProof/>
+                <w:color w:val="660066"/>
+                <w:sz w:val="20"/>
+                <w:szCs w:val="20"/>
+                <w:lang w:val="en-GB" w:eastAsia="en-GB"/>
+              </w:rPr>
+              <w:t>INTERVAL</w:t>
+            </w:r>
+            <w:r>
+              <w:rPr>
+                <w:rFonts w:ascii="Lucida Console" w:hAnsi="Lucida Console"/>
+                <w:noProof/>
+                <w:color w:val="000000"/>
+                <w:sz w:val="20"/>
+                <w:szCs w:val="20"/>
+                <w:lang w:val="en-GB" w:eastAsia="en-GB"/>
+              </w:rPr>
+              <w:t xml:space="preserve"> </w:t>
+            </w:r>
+            <w:r>
+              <w:rPr>
+                <w:rFonts w:ascii="Lucida Console" w:hAnsi="Lucida Console"/>
+                <w:noProof/>
+                <w:color w:val="008800"/>
+                <w:sz w:val="20"/>
+                <w:szCs w:val="20"/>
+                <w:lang w:val="en-GB" w:eastAsia="en-GB"/>
+              </w:rPr>
+              <w:t>'5 years'</w:t>
+            </w:r>
+            <w:r>
+              <w:rPr>
+                <w:rFonts w:ascii="Lucida Console" w:hAnsi="Lucida Console"/>
+                <w:noProof/>
+                <w:color w:val="000000"/>
+                <w:sz w:val="20"/>
+                <w:szCs w:val="20"/>
+                <w:lang w:val="en-GB" w:eastAsia="en-GB"/>
+              </w:rPr>
+              <w:t>;</w:t>
             </w:r>
           </w:p>
           <w:p>
@@ -3261,7 +3037,7 @@
                 <w:color w:val="000000"/>
                 <w:sz w:val="20"/>
                 <w:szCs w:val="20"/>
-                <w:lang w:val="en-US" w:eastAsia="en-GB"/>
+                <w:lang w:val="en-GB" w:eastAsia="en-GB"/>
               </w:rPr>
             </w:pPr>
             <w:r>
@@ -3271,9 +3047,9 @@
                 <w:color w:val="000000"/>
                 <w:sz w:val="20"/>
                 <w:szCs w:val="20"/>
-                <w:lang w:val="en-US" w:eastAsia="en-GB"/>
-              </w:rPr>
-              <w:t xml:space="preserve">            </w:t>
+                <w:lang w:val="en-GB" w:eastAsia="en-GB"/>
+              </w:rPr>
+              <w:t xml:space="preserve">        </w:t>
             </w:r>
             <w:r>
               <w:rPr>
@@ -3282,20 +3058,9 @@
                 <w:color w:val="000088"/>
                 <w:sz w:val="20"/>
                 <w:szCs w:val="20"/>
-                <w:lang w:val="en-US" w:eastAsia="en-GB"/>
-              </w:rPr>
-              <w:t>WHERE</w:t>
-            </w:r>
-            <w:r>
-              <w:rPr>
-                <w:rFonts w:ascii="Lucida Console" w:hAnsi="Lucida Console"/>
-                <w:noProof/>
-                <w:color w:val="000000"/>
-                <w:sz w:val="20"/>
-                <w:szCs w:val="20"/>
-                <w:lang w:val="en-US" w:eastAsia="en-GB"/>
-              </w:rPr>
-              <w:t xml:space="preserve"> (employees.employee_id = maintenances.employee_id)</w:t>
+                <w:lang w:val="en-GB" w:eastAsia="en-GB"/>
+              </w:rPr>
+              <w:t>ELSE</w:t>
             </w:r>
           </w:p>
           <w:p>
@@ -3311,7 +3076,7 @@
                 <w:color w:val="000000"/>
                 <w:sz w:val="20"/>
                 <w:szCs w:val="20"/>
-                <w:lang w:val="en-US" w:eastAsia="en-GB"/>
+                <w:lang w:val="en-GB" w:eastAsia="en-GB"/>
               </w:rPr>
             </w:pPr>
             <w:r>
@@ -3321,51 +3086,29 @@
                 <w:color w:val="000000"/>
                 <w:sz w:val="20"/>
                 <w:szCs w:val="20"/>
-                <w:lang w:val="en-US" w:eastAsia="en-GB"/>
-              </w:rPr>
-              <w:t xml:space="preserve">              </w:t>
-            </w:r>
-            <w:r>
-              <w:rPr>
-                <w:rFonts w:ascii="Lucida Console" w:hAnsi="Lucida Console"/>
-                <w:noProof/>
-                <w:color w:val="000088"/>
-                <w:sz w:val="20"/>
-                <w:szCs w:val="20"/>
-                <w:lang w:val="en-US" w:eastAsia="en-GB"/>
-              </w:rPr>
-              <w:t>AND</w:t>
-            </w:r>
-            <w:r>
-              <w:rPr>
-                <w:rFonts w:ascii="Lucida Console" w:hAnsi="Lucida Console"/>
-                <w:noProof/>
-                <w:color w:val="000000"/>
-                <w:sz w:val="20"/>
-                <w:szCs w:val="20"/>
-                <w:lang w:val="en-US" w:eastAsia="en-GB"/>
-              </w:rPr>
-              <w:t xml:space="preserve"> (maintenances.end_date </w:t>
-            </w:r>
-            <w:r>
-              <w:rPr>
-                <w:rFonts w:ascii="Lucida Console" w:hAnsi="Lucida Console"/>
-                <w:noProof/>
-                <w:color w:val="000088"/>
-                <w:sz w:val="20"/>
-                <w:szCs w:val="20"/>
-                <w:lang w:val="en-US" w:eastAsia="en-GB"/>
-              </w:rPr>
-              <w:t>IS</w:t>
-            </w:r>
-            <w:r>
-              <w:rPr>
-                <w:rFonts w:ascii="Lucida Console" w:hAnsi="Lucida Console"/>
-                <w:noProof/>
-                <w:color w:val="000000"/>
-                <w:sz w:val="20"/>
-                <w:szCs w:val="20"/>
-                <w:lang w:val="en-US" w:eastAsia="en-GB"/>
+                <w:lang w:val="en-GB" w:eastAsia="en-GB"/>
+              </w:rPr>
+              <w:t xml:space="preserve">            min_experience := </w:t>
+            </w:r>
+            <w:r>
+              <w:rPr>
+                <w:rFonts w:ascii="Lucida Console" w:hAnsi="Lucida Console"/>
+                <w:noProof/>
+                <w:color w:val="660066"/>
+                <w:sz w:val="20"/>
+                <w:szCs w:val="20"/>
+                <w:lang w:val="en-GB" w:eastAsia="en-GB"/>
+              </w:rPr>
+              <w:t>INTERVAL</w:t>
+            </w:r>
+            <w:r>
+              <w:rPr>
+                <w:rFonts w:ascii="Lucida Console" w:hAnsi="Lucida Console"/>
+                <w:noProof/>
+                <w:color w:val="000000"/>
+                <w:sz w:val="20"/>
+                <w:szCs w:val="20"/>
+                <w:lang w:val="en-GB" w:eastAsia="en-GB"/>
               </w:rPr>
               <w:t xml:space="preserve"> </w:t>
             </w:r>
@@ -3373,67 +3116,23 @@
               <w:rPr>
                 <w:rFonts w:ascii="Lucida Console" w:hAnsi="Lucida Console"/>
                 <w:noProof/>
-                <w:color w:val="000088"/>
-                <w:sz w:val="20"/>
-                <w:szCs w:val="20"/>
-                <w:lang w:val="en-US" w:eastAsia="en-GB"/>
-              </w:rPr>
-              <w:t>NULL</w:t>
-            </w:r>
-            <w:r>
-              <w:rPr>
-                <w:rFonts w:ascii="Lucida Console" w:hAnsi="Lucida Console"/>
-                <w:noProof/>
-                <w:color w:val="000000"/>
-                <w:sz w:val="20"/>
-                <w:szCs w:val="20"/>
-                <w:lang w:val="en-US" w:eastAsia="en-GB"/>
-              </w:rPr>
-              <w:t xml:space="preserve"> </w:t>
-            </w:r>
-            <w:r>
-              <w:rPr>
-                <w:rFonts w:ascii="Lucida Console" w:hAnsi="Lucida Console"/>
-                <w:noProof/>
-                <w:color w:val="000088"/>
-                <w:sz w:val="20"/>
-                <w:szCs w:val="20"/>
-                <w:lang w:val="en-US" w:eastAsia="en-GB"/>
-              </w:rPr>
-              <w:t>OR</w:t>
-            </w:r>
-            <w:r>
-              <w:rPr>
-                <w:rFonts w:ascii="Lucida Console" w:hAnsi="Lucida Console"/>
-                <w:noProof/>
-                <w:color w:val="000000"/>
-                <w:sz w:val="20"/>
-                <w:szCs w:val="20"/>
-                <w:lang w:val="en-US" w:eastAsia="en-GB"/>
-              </w:rPr>
-              <w:t xml:space="preserve"> maintenances.end_date &gt; </w:t>
-            </w:r>
-            <w:r>
-              <w:rPr>
-                <w:rFonts w:ascii="Lucida Console" w:hAnsi="Lucida Console"/>
-                <w:noProof/>
-                <w:color w:val="660066"/>
-                <w:sz w:val="20"/>
-                <w:szCs w:val="20"/>
-                <w:lang w:val="en-US" w:eastAsia="en-GB"/>
-              </w:rPr>
-              <w:t>CURRENT_DATE</w:t>
-            </w:r>
-            <w:r>
-              <w:rPr>
-                <w:rFonts w:ascii="Lucida Console" w:hAnsi="Lucida Console"/>
-                <w:noProof/>
-                <w:color w:val="000000"/>
-                <w:sz w:val="20"/>
-                <w:szCs w:val="20"/>
-                <w:lang w:val="en-US" w:eastAsia="en-GB"/>
-              </w:rPr>
-              <w:t>)</w:t>
+                <w:color w:val="008800"/>
+                <w:sz w:val="20"/>
+                <w:szCs w:val="20"/>
+                <w:lang w:val="en-GB" w:eastAsia="en-GB"/>
+              </w:rPr>
+              <w:t>'3 years'</w:t>
+            </w:r>
+            <w:r>
+              <w:rPr>
+                <w:rFonts w:ascii="Lucida Console" w:hAnsi="Lucida Console"/>
+                <w:noProof/>
+                <w:color w:val="000000"/>
+                <w:sz w:val="20"/>
+                <w:szCs w:val="20"/>
+                <w:lang w:val="en-GB" w:eastAsia="en-GB"/>
+              </w:rPr>
+              <w:t>;</w:t>
             </w:r>
           </w:p>
           <w:p>
@@ -3449,7 +3148,7 @@
                 <w:color w:val="000000"/>
                 <w:sz w:val="20"/>
                 <w:szCs w:val="20"/>
-                <w:lang w:val="en-US" w:eastAsia="en-GB"/>
+                <w:lang w:val="en-GB" w:eastAsia="en-GB"/>
               </w:rPr>
             </w:pPr>
             <w:r>
@@ -3459,9 +3158,53 @@
                 <w:color w:val="000000"/>
                 <w:sz w:val="20"/>
                 <w:szCs w:val="20"/>
-                <w:lang w:val="en-US" w:eastAsia="en-GB"/>
-              </w:rPr>
-              <w:t xml:space="preserve">        )</w:t>
+                <w:lang w:val="en-GB" w:eastAsia="en-GB"/>
+              </w:rPr>
+              <w:t xml:space="preserve">        </w:t>
+            </w:r>
+            <w:r>
+              <w:rPr>
+                <w:rFonts w:ascii="Lucida Console" w:hAnsi="Lucida Console"/>
+                <w:noProof/>
+                <w:color w:val="000088"/>
+                <w:sz w:val="20"/>
+                <w:szCs w:val="20"/>
+                <w:lang w:val="en-GB" w:eastAsia="en-GB"/>
+              </w:rPr>
+              <w:t>END</w:t>
+            </w:r>
+            <w:r>
+              <w:rPr>
+                <w:rFonts w:ascii="Lucida Console" w:hAnsi="Lucida Console"/>
+                <w:noProof/>
+                <w:color w:val="000000"/>
+                <w:sz w:val="20"/>
+                <w:szCs w:val="20"/>
+                <w:lang w:val="en-GB" w:eastAsia="en-GB"/>
+              </w:rPr>
+              <w:t xml:space="preserve"> </w:t>
+            </w:r>
+            <w:r>
+              <w:rPr>
+                <w:rFonts w:ascii="Lucida Console" w:hAnsi="Lucida Console"/>
+                <w:noProof/>
+                <w:color w:val="000088"/>
+                <w:sz w:val="20"/>
+                <w:szCs w:val="20"/>
+                <w:lang w:val="en-GB" w:eastAsia="en-GB"/>
+              </w:rPr>
+              <w:t>IF</w:t>
+            </w:r>
+            <w:r>
+              <w:rPr>
+                <w:rFonts w:ascii="Lucida Console" w:hAnsi="Lucida Console"/>
+                <w:noProof/>
+                <w:color w:val="000000"/>
+                <w:sz w:val="20"/>
+                <w:szCs w:val="20"/>
+                <w:lang w:val="en-GB" w:eastAsia="en-GB"/>
+              </w:rPr>
+              <w:t>;</w:t>
             </w:r>
           </w:p>
           <w:p>
@@ -3477,79 +3220,7 @@
                 <w:color w:val="000000"/>
                 <w:sz w:val="20"/>
                 <w:szCs w:val="20"/>
-                <w:lang w:val="en-US" w:eastAsia="en-GB"/>
-              </w:rPr>
-            </w:pPr>
-            <w:r>
-              <w:rPr>
-                <w:rFonts w:ascii="Lucida Console" w:hAnsi="Lucida Console"/>
-                <w:noProof/>
-                <w:color w:val="000000"/>
-                <w:sz w:val="20"/>
-                <w:szCs w:val="20"/>
-                <w:lang w:val="en-US" w:eastAsia="en-GB"/>
-              </w:rPr>
-              <w:t xml:space="preserve">        </w:t>
-            </w:r>
-            <w:r>
-              <w:rPr>
-                <w:rFonts w:ascii="Lucida Console" w:hAnsi="Lucida Console"/>
-                <w:noProof/>
-                <w:color w:val="000088"/>
-                <w:sz w:val="20"/>
-                <w:szCs w:val="20"/>
-                <w:lang w:val="en-US" w:eastAsia="en-GB"/>
-              </w:rPr>
-              <w:t>LIMIT</w:t>
-            </w:r>
-            <w:r>
-              <w:rPr>
-                <w:rFonts w:ascii="Lucida Console" w:hAnsi="Lucida Console"/>
-                <w:noProof/>
-                <w:color w:val="000000"/>
-                <w:sz w:val="20"/>
-                <w:szCs w:val="20"/>
-                <w:lang w:val="en-US" w:eastAsia="en-GB"/>
-              </w:rPr>
-              <w:t xml:space="preserve"> </w:t>
-            </w:r>
-            <w:r>
-              <w:rPr>
-                <w:rFonts w:ascii="Lucida Console" w:hAnsi="Lucida Console"/>
-                <w:noProof/>
-                <w:color w:val="006666"/>
-                <w:sz w:val="20"/>
-                <w:szCs w:val="20"/>
-                <w:lang w:val="en-US" w:eastAsia="en-GB"/>
-              </w:rPr>
-              <w:t>1</w:t>
-            </w:r>
-            <w:r>
-              <w:rPr>
-                <w:rFonts w:ascii="Lucida Console" w:hAnsi="Lucida Console"/>
-                <w:noProof/>
-                <w:color w:val="000000"/>
-                <w:sz w:val="20"/>
-                <w:szCs w:val="20"/>
-                <w:lang w:val="en-US" w:eastAsia="en-GB"/>
-              </w:rPr>
-              <w:t>;</w:t>
-            </w:r>
-          </w:p>
-          <w:p>
-            <w:pPr>
-              <w:widowControl/>
-              <w:spacing w:line="240" w:lineRule="auto"/>
-              <w:ind w:firstLine="0"/>
-              <w:contextualSpacing w:val="0"/>
-              <w:jc w:val="left"/>
-              <w:rPr>
-                <w:rFonts w:ascii="Lucida Console" w:hAnsi="Lucida Console"/>
-                <w:noProof/>
-                <w:color w:val="000000"/>
-                <w:sz w:val="20"/>
-                <w:szCs w:val="20"/>
-                <w:lang w:val="en-US" w:eastAsia="en-GB"/>
+                <w:lang w:val="en-GB" w:eastAsia="en-GB"/>
               </w:rPr>
             </w:pPr>
           </w:p>
@@ -3566,7 +3237,7 @@
                 <w:color w:val="000000"/>
                 <w:sz w:val="20"/>
                 <w:szCs w:val="20"/>
-                <w:lang w:val="en-US" w:eastAsia="en-GB"/>
+                <w:lang w:val="en-GB" w:eastAsia="en-GB"/>
               </w:rPr>
             </w:pPr>
             <w:r>
@@ -3576,7 +3247,7 @@
                 <w:color w:val="000000"/>
                 <w:sz w:val="20"/>
                 <w:szCs w:val="20"/>
-                <w:lang w:val="en-US" w:eastAsia="en-GB"/>
+                <w:lang w:val="en-GB" w:eastAsia="en-GB"/>
               </w:rPr>
               <w:t xml:space="preserve">        </w:t>
             </w:r>
@@ -3587,97 +3258,20 @@
                 <w:color w:val="000088"/>
                 <w:sz w:val="20"/>
                 <w:szCs w:val="20"/>
-                <w:lang w:val="en-US" w:eastAsia="en-GB"/>
-              </w:rPr>
-              <w:t>IF</w:t>
-            </w:r>
-            <w:r>
-              <w:rPr>
-                <w:rFonts w:ascii="Lucida Console" w:hAnsi="Lucida Console"/>
-                <w:noProof/>
-                <w:color w:val="000000"/>
-                <w:sz w:val="20"/>
-                <w:szCs w:val="20"/>
-                <w:lang w:val="en-US" w:eastAsia="en-GB"/>
-              </w:rPr>
-              <w:t xml:space="preserve"> free_employee_id </w:t>
-            </w:r>
-            <w:r>
-              <w:rPr>
-                <w:rFonts w:ascii="Lucida Console" w:hAnsi="Lucida Console"/>
-                <w:noProof/>
-                <w:color w:val="000088"/>
-                <w:sz w:val="20"/>
-                <w:szCs w:val="20"/>
-                <w:lang w:val="en-US" w:eastAsia="en-GB"/>
-              </w:rPr>
-              <w:t>IS</w:t>
-            </w:r>
-            <w:r>
-              <w:rPr>
-                <w:rFonts w:ascii="Lucida Console" w:hAnsi="Lucida Console"/>
-                <w:noProof/>
-                <w:color w:val="000000"/>
-                <w:sz w:val="20"/>
-                <w:szCs w:val="20"/>
-                <w:lang w:val="en-US" w:eastAsia="en-GB"/>
-              </w:rPr>
-              <w:t xml:space="preserve"> </w:t>
-            </w:r>
-            <w:r>
-              <w:rPr>
-                <w:rFonts w:ascii="Lucida Console" w:hAnsi="Lucida Console"/>
-                <w:noProof/>
-                <w:color w:val="000088"/>
-                <w:sz w:val="20"/>
-                <w:szCs w:val="20"/>
-                <w:lang w:val="en-US" w:eastAsia="en-GB"/>
-              </w:rPr>
-              <w:t>NOT</w:t>
-            </w:r>
-            <w:r>
-              <w:rPr>
-                <w:rFonts w:ascii="Lucida Console" w:hAnsi="Lucida Console"/>
-                <w:noProof/>
-                <w:color w:val="000000"/>
-                <w:sz w:val="20"/>
-                <w:szCs w:val="20"/>
-                <w:lang w:val="en-US" w:eastAsia="en-GB"/>
-              </w:rPr>
-              <w:t xml:space="preserve"> </w:t>
-            </w:r>
-            <w:r>
-              <w:rPr>
-                <w:rFonts w:ascii="Lucida Console" w:hAnsi="Lucida Console"/>
-                <w:noProof/>
-                <w:color w:val="000088"/>
-                <w:sz w:val="20"/>
-                <w:szCs w:val="20"/>
-                <w:lang w:val="en-US" w:eastAsia="en-GB"/>
-              </w:rPr>
-              <w:t>NULL</w:t>
-            </w:r>
-            <w:r>
-              <w:rPr>
-                <w:rFonts w:ascii="Lucida Console" w:hAnsi="Lucida Console"/>
-                <w:noProof/>
-                <w:color w:val="000000"/>
-                <w:sz w:val="20"/>
-                <w:szCs w:val="20"/>
-                <w:lang w:val="en-US" w:eastAsia="en-GB"/>
-              </w:rPr>
-              <w:t xml:space="preserve"> </w:t>
-            </w:r>
-            <w:r>
-              <w:rPr>
-                <w:rFonts w:ascii="Lucida Console" w:hAnsi="Lucida Console"/>
-                <w:noProof/>
-                <w:color w:val="000088"/>
-                <w:sz w:val="20"/>
-                <w:szCs w:val="20"/>
-                <w:lang w:val="en-US" w:eastAsia="en-GB"/>
-              </w:rPr>
-              <w:t>THEN</w:t>
+                <w:lang w:val="en-GB" w:eastAsia="en-GB"/>
+              </w:rPr>
+              <w:t>SELECT</w:t>
+            </w:r>
+            <w:r>
+              <w:rPr>
+                <w:rFonts w:ascii="Lucida Console" w:hAnsi="Lucida Console"/>
+                <w:noProof/>
+                <w:color w:val="000000"/>
+                <w:sz w:val="20"/>
+                <w:szCs w:val="20"/>
+                <w:lang w:val="en-GB" w:eastAsia="en-GB"/>
+              </w:rPr>
+              <w:t xml:space="preserve"> employee_id</w:t>
             </w:r>
           </w:p>
           <w:p>
@@ -3693,7 +3287,7 @@
                 <w:color w:val="000000"/>
                 <w:sz w:val="20"/>
                 <w:szCs w:val="20"/>
-                <w:lang w:val="en-US" w:eastAsia="en-GB"/>
+                <w:lang w:val="en-GB" w:eastAsia="en-GB"/>
               </w:rPr>
             </w:pPr>
             <w:r>
@@ -3703,9 +3297,9 @@
                 <w:color w:val="000000"/>
                 <w:sz w:val="20"/>
                 <w:szCs w:val="20"/>
-                <w:lang w:val="en-US" w:eastAsia="en-GB"/>
-              </w:rPr>
-              <w:t xml:space="preserve">            </w:t>
+                <w:lang w:val="en-GB" w:eastAsia="en-GB"/>
+              </w:rPr>
+              <w:t xml:space="preserve">        </w:t>
             </w:r>
             <w:r>
               <w:rPr>
@@ -3714,29 +3308,7 @@
                 <w:color w:val="000088"/>
                 <w:sz w:val="20"/>
                 <w:szCs w:val="20"/>
-                <w:lang w:val="en-US" w:eastAsia="en-GB"/>
-              </w:rPr>
-              <w:t>INSERT</w:t>
-            </w:r>
-            <w:r>
-              <w:rPr>
-                <w:rFonts w:ascii="Lucida Console" w:hAnsi="Lucida Console"/>
-                <w:noProof/>
-                <w:color w:val="000000"/>
-                <w:sz w:val="20"/>
-                <w:szCs w:val="20"/>
-                <w:lang w:val="en-US" w:eastAsia="en-GB"/>
-              </w:rPr>
-              <w:t xml:space="preserve"> </w:t>
-            </w:r>
-            <w:r>
-              <w:rPr>
-                <w:rFonts w:ascii="Lucida Console" w:hAnsi="Lucida Console"/>
-                <w:noProof/>
-                <w:color w:val="000088"/>
-                <w:sz w:val="20"/>
-                <w:szCs w:val="20"/>
-                <w:lang w:val="en-US" w:eastAsia="en-GB"/>
+                <w:lang w:val="en-GB" w:eastAsia="en-GB"/>
               </w:rPr>
               <w:t>INTO</w:t>
             </w:r>
@@ -3747,9 +3319,9 @@
                 <w:color w:val="000000"/>
                 <w:sz w:val="20"/>
                 <w:szCs w:val="20"/>
-                <w:lang w:val="en-US" w:eastAsia="en-GB"/>
-              </w:rPr>
-              <w:t xml:space="preserve"> maintenances (telescope_id, employee_id, start_date, end_date)</w:t>
+                <w:lang w:val="en-GB" w:eastAsia="en-GB"/>
+              </w:rPr>
+              <w:t xml:space="preserve"> free_employee_id</w:t>
             </w:r>
           </w:p>
           <w:p>
@@ -3765,7 +3337,7 @@
                 <w:color w:val="000000"/>
                 <w:sz w:val="20"/>
                 <w:szCs w:val="20"/>
-                <w:lang w:val="en-US" w:eastAsia="en-GB"/>
+                <w:lang w:val="en-GB" w:eastAsia="en-GB"/>
               </w:rPr>
             </w:pPr>
             <w:r>
@@ -3775,9 +3347,9 @@
                 <w:color w:val="000000"/>
                 <w:sz w:val="20"/>
                 <w:szCs w:val="20"/>
-                <w:lang w:val="en-US" w:eastAsia="en-GB"/>
-              </w:rPr>
-              <w:t xml:space="preserve">            </w:t>
+                <w:lang w:val="en-GB" w:eastAsia="en-GB"/>
+              </w:rPr>
+              <w:t xml:space="preserve">        </w:t>
             </w:r>
             <w:r>
               <w:rPr>
@@ -3786,86 +3358,20 @@
                 <w:color w:val="000088"/>
                 <w:sz w:val="20"/>
                 <w:szCs w:val="20"/>
-                <w:lang w:val="en-US" w:eastAsia="en-GB"/>
-              </w:rPr>
-              <w:t>VALUES</w:t>
-            </w:r>
-            <w:r>
-              <w:rPr>
-                <w:rFonts w:ascii="Lucida Console" w:hAnsi="Lucida Console"/>
-                <w:noProof/>
-                <w:color w:val="000000"/>
-                <w:sz w:val="20"/>
-                <w:szCs w:val="20"/>
-                <w:lang w:val="en-US" w:eastAsia="en-GB"/>
-              </w:rPr>
-              <w:t xml:space="preserve"> (</w:t>
-            </w:r>
-            <w:r>
-              <w:rPr>
-                <w:rFonts w:ascii="Lucida Console" w:hAnsi="Lucida Console"/>
-                <w:noProof/>
-                <w:color w:val="660066"/>
-                <w:sz w:val="20"/>
-                <w:szCs w:val="20"/>
-                <w:lang w:val="en-US" w:eastAsia="en-GB"/>
-              </w:rPr>
-              <w:t>NEW</w:t>
-            </w:r>
-            <w:r>
-              <w:rPr>
-                <w:rFonts w:ascii="Lucida Console" w:hAnsi="Lucida Console"/>
-                <w:noProof/>
-                <w:color w:val="000000"/>
-                <w:sz w:val="20"/>
-                <w:szCs w:val="20"/>
-                <w:lang w:val="en-US" w:eastAsia="en-GB"/>
-              </w:rPr>
-              <w:t>.telescope_id,free_employee_id,</w:t>
-            </w:r>
-            <w:r>
-              <w:rPr>
-                <w:rFonts w:ascii="Lucida Console" w:hAnsi="Lucida Console"/>
-                <w:noProof/>
-                <w:color w:val="660066"/>
-                <w:sz w:val="20"/>
-                <w:szCs w:val="20"/>
-                <w:lang w:val="en-US" w:eastAsia="en-GB"/>
-              </w:rPr>
-              <w:t>CURRENT_DATE</w:t>
-            </w:r>
-            <w:r>
-              <w:rPr>
-                <w:rFonts w:ascii="Lucida Console" w:hAnsi="Lucida Console"/>
-                <w:noProof/>
-                <w:color w:val="000000"/>
-                <w:sz w:val="20"/>
-                <w:szCs w:val="20"/>
-                <w:lang w:val="en-US" w:eastAsia="en-GB"/>
-              </w:rPr>
-              <w:t>,</w:t>
-            </w:r>
-            <w:r>
-              <w:rPr>
-                <w:rFonts w:ascii="Lucida Console" w:hAnsi="Lucida Console"/>
-                <w:noProof/>
-                <w:color w:val="000088"/>
-                <w:sz w:val="20"/>
-                <w:szCs w:val="20"/>
-                <w:lang w:val="en-US" w:eastAsia="en-GB"/>
-              </w:rPr>
-              <w:t>NULL</w:t>
-            </w:r>
-            <w:r>
-              <w:rPr>
-                <w:rFonts w:ascii="Lucida Console" w:hAnsi="Lucida Console"/>
-                <w:noProof/>
-                <w:color w:val="000000"/>
-                <w:sz w:val="20"/>
-                <w:szCs w:val="20"/>
-                <w:lang w:val="en-US" w:eastAsia="en-GB"/>
-              </w:rPr>
-              <w:t>);</w:t>
+                <w:lang w:val="en-GB" w:eastAsia="en-GB"/>
+              </w:rPr>
+              <w:t>FROM</w:t>
+            </w:r>
+            <w:r>
+              <w:rPr>
+                <w:rFonts w:ascii="Lucida Console" w:hAnsi="Lucida Console"/>
+                <w:noProof/>
+                <w:color w:val="000000"/>
+                <w:sz w:val="20"/>
+                <w:szCs w:val="20"/>
+                <w:lang w:val="en-GB" w:eastAsia="en-GB"/>
+              </w:rPr>
+              <w:t xml:space="preserve"> employees</w:t>
             </w:r>
           </w:p>
           <w:p>
@@ -3881,7 +3387,7 @@
                 <w:color w:val="000000"/>
                 <w:sz w:val="20"/>
                 <w:szCs w:val="20"/>
-                <w:lang w:eastAsia="en-GB"/>
+                <w:lang w:val="en-GB" w:eastAsia="en-GB"/>
               </w:rPr>
             </w:pPr>
             <w:r>
@@ -3891,7 +3397,7 @@
                 <w:color w:val="000000"/>
                 <w:sz w:val="20"/>
                 <w:szCs w:val="20"/>
-                <w:lang w:val="en-US" w:eastAsia="en-GB"/>
+                <w:lang w:val="en-GB" w:eastAsia="en-GB"/>
               </w:rPr>
               <w:t xml:space="preserve">        </w:t>
             </w:r>
@@ -3902,9 +3408,20 @@
                 <w:color w:val="000088"/>
                 <w:sz w:val="20"/>
                 <w:szCs w:val="20"/>
-                <w:lang w:val="en-US" w:eastAsia="en-GB"/>
-              </w:rPr>
-              <w:t>ELSE</w:t>
+                <w:lang w:val="en-GB" w:eastAsia="en-GB"/>
+              </w:rPr>
+              <w:t>WHERE</w:t>
+            </w:r>
+            <w:r>
+              <w:rPr>
+                <w:rFonts w:ascii="Lucida Console" w:hAnsi="Lucida Console"/>
+                <w:noProof/>
+                <w:color w:val="000000"/>
+                <w:sz w:val="20"/>
+                <w:szCs w:val="20"/>
+                <w:lang w:val="en-GB" w:eastAsia="en-GB"/>
+              </w:rPr>
+              <w:t xml:space="preserve"> AGE(employees.hire_date) &gt; min_experience</w:t>
             </w:r>
           </w:p>
           <w:p>
@@ -3920,7 +3437,7 @@
                 <w:color w:val="000000"/>
                 <w:sz w:val="20"/>
                 <w:szCs w:val="20"/>
-                <w:lang w:eastAsia="en-GB"/>
+                <w:lang w:val="en-GB" w:eastAsia="en-GB"/>
               </w:rPr>
             </w:pPr>
             <w:r>
@@ -3930,7 +3447,7 @@
                 <w:color w:val="000000"/>
                 <w:sz w:val="20"/>
                 <w:szCs w:val="20"/>
-                <w:lang w:eastAsia="en-GB"/>
+                <w:lang w:val="en-GB" w:eastAsia="en-GB"/>
               </w:rPr>
               <w:t xml:space="preserve">            </w:t>
             </w:r>
@@ -3941,18 +3458,18 @@
                 <w:color w:val="000088"/>
                 <w:sz w:val="20"/>
                 <w:szCs w:val="20"/>
-                <w:lang w:val="en-US" w:eastAsia="en-GB"/>
-              </w:rPr>
-              <w:t>RAISE</w:t>
-            </w:r>
-            <w:r>
-              <w:rPr>
-                <w:rFonts w:ascii="Lucida Console" w:hAnsi="Lucida Console"/>
-                <w:noProof/>
-                <w:color w:val="000000"/>
-                <w:sz w:val="20"/>
-                <w:szCs w:val="20"/>
-                <w:lang w:eastAsia="en-GB"/>
+                <w:lang w:val="en-GB" w:eastAsia="en-GB"/>
+              </w:rPr>
+              <w:t>AND</w:t>
+            </w:r>
+            <w:r>
+              <w:rPr>
+                <w:rFonts w:ascii="Lucida Console" w:hAnsi="Lucida Console"/>
+                <w:noProof/>
+                <w:color w:val="000000"/>
+                <w:sz w:val="20"/>
+                <w:szCs w:val="20"/>
+                <w:lang w:val="en-GB" w:eastAsia="en-GB"/>
               </w:rPr>
               <w:t xml:space="preserve"> </w:t>
             </w:r>
@@ -3963,18 +3480,18 @@
                 <w:color w:val="000088"/>
                 <w:sz w:val="20"/>
                 <w:szCs w:val="20"/>
-                <w:lang w:val="en-US" w:eastAsia="en-GB"/>
-              </w:rPr>
-              <w:t>NOTICE</w:t>
-            </w:r>
-            <w:r>
-              <w:rPr>
-                <w:rFonts w:ascii="Lucida Console" w:hAnsi="Lucida Console"/>
-                <w:noProof/>
-                <w:color w:val="000000"/>
-                <w:sz w:val="20"/>
-                <w:szCs w:val="20"/>
-                <w:lang w:eastAsia="en-GB"/>
+                <w:lang w:val="en-GB" w:eastAsia="en-GB"/>
+              </w:rPr>
+              <w:t>NOT</w:t>
+            </w:r>
+            <w:r>
+              <w:rPr>
+                <w:rFonts w:ascii="Lucida Console" w:hAnsi="Lucida Console"/>
+                <w:noProof/>
+                <w:color w:val="000000"/>
+                <w:sz w:val="20"/>
+                <w:szCs w:val="20"/>
+                <w:lang w:val="en-GB" w:eastAsia="en-GB"/>
               </w:rPr>
               <w:t xml:space="preserve"> </w:t>
             </w:r>
@@ -3982,23 +3499,12 @@
               <w:rPr>
                 <w:rFonts w:ascii="Lucida Console" w:hAnsi="Lucida Console"/>
                 <w:noProof/>
-                <w:color w:val="008800"/>
-                <w:sz w:val="20"/>
-                <w:szCs w:val="20"/>
-                <w:lang w:eastAsia="en-GB"/>
-              </w:rPr>
-              <w:t>'Нет доступных сотрудников для техобслуживания.'</w:t>
-            </w:r>
-            <w:r>
-              <w:rPr>
-                <w:rFonts w:ascii="Lucida Console" w:hAnsi="Lucida Console"/>
-                <w:noProof/>
-                <w:color w:val="000000"/>
-                <w:sz w:val="20"/>
-                <w:szCs w:val="20"/>
-                <w:lang w:eastAsia="en-GB"/>
-              </w:rPr>
-              <w:t>;</w:t>
+                <w:color w:val="000088"/>
+                <w:sz w:val="20"/>
+                <w:szCs w:val="20"/>
+                <w:lang w:val="en-GB" w:eastAsia="en-GB"/>
+              </w:rPr>
+              <w:t>EXISTS</w:t>
             </w:r>
           </w:p>
           <w:p>
@@ -4014,7 +3520,7 @@
                 <w:color w:val="000000"/>
                 <w:sz w:val="20"/>
                 <w:szCs w:val="20"/>
-                <w:lang w:val="en-US" w:eastAsia="en-GB"/>
+                <w:lang w:val="en-GB" w:eastAsia="en-GB"/>
               </w:rPr>
             </w:pPr>
             <w:r>
@@ -4024,9 +3530,9 @@
                 <w:color w:val="000000"/>
                 <w:sz w:val="20"/>
                 <w:szCs w:val="20"/>
-                <w:lang w:eastAsia="en-GB"/>
-              </w:rPr>
-              <w:t xml:space="preserve">        </w:t>
+                <w:lang w:val="en-GB" w:eastAsia="en-GB"/>
+              </w:rPr>
+              <w:t xml:space="preserve">                (</w:t>
             </w:r>
             <w:r>
               <w:rPr>
@@ -4035,18 +3541,18 @@
                 <w:color w:val="000088"/>
                 <w:sz w:val="20"/>
                 <w:szCs w:val="20"/>
-                <w:lang w:val="en-US" w:eastAsia="en-GB"/>
-              </w:rPr>
-              <w:t>END</w:t>
-            </w:r>
-            <w:r>
-              <w:rPr>
-                <w:rFonts w:ascii="Lucida Console" w:hAnsi="Lucida Console"/>
-                <w:noProof/>
-                <w:color w:val="000000"/>
-                <w:sz w:val="20"/>
-                <w:szCs w:val="20"/>
-                <w:lang w:val="en-US" w:eastAsia="en-GB"/>
+                <w:lang w:val="en-GB" w:eastAsia="en-GB"/>
+              </w:rPr>
+              <w:t>SELECT</w:t>
+            </w:r>
+            <w:r>
+              <w:rPr>
+                <w:rFonts w:ascii="Lucida Console" w:hAnsi="Lucida Console"/>
+                <w:noProof/>
+                <w:color w:val="000000"/>
+                <w:sz w:val="20"/>
+                <w:szCs w:val="20"/>
+                <w:lang w:val="en-GB" w:eastAsia="en-GB"/>
               </w:rPr>
               <w:t xml:space="preserve"> </w:t>
             </w:r>
@@ -4054,23 +3560,12 @@
               <w:rPr>
                 <w:rFonts w:ascii="Lucida Console" w:hAnsi="Lucida Console"/>
                 <w:noProof/>
-                <w:color w:val="000088"/>
-                <w:sz w:val="20"/>
-                <w:szCs w:val="20"/>
-                <w:lang w:val="en-US" w:eastAsia="en-GB"/>
-              </w:rPr>
-              <w:t>IF</w:t>
-            </w:r>
-            <w:r>
-              <w:rPr>
-                <w:rFonts w:ascii="Lucida Console" w:hAnsi="Lucida Console"/>
-                <w:noProof/>
-                <w:color w:val="000000"/>
-                <w:sz w:val="20"/>
-                <w:szCs w:val="20"/>
-                <w:lang w:val="en-US" w:eastAsia="en-GB"/>
-              </w:rPr>
-              <w:t>;</w:t>
+                <w:color w:val="006666"/>
+                <w:sz w:val="20"/>
+                <w:szCs w:val="20"/>
+                <w:lang w:val="en-GB" w:eastAsia="en-GB"/>
+              </w:rPr>
+              <w:t>1</w:t>
             </w:r>
           </w:p>
           <w:p>
@@ -4086,7 +3581,7 @@
                 <w:color w:val="000000"/>
                 <w:sz w:val="20"/>
                 <w:szCs w:val="20"/>
-                <w:lang w:val="en-US" w:eastAsia="en-GB"/>
+                <w:lang w:val="en-GB" w:eastAsia="en-GB"/>
               </w:rPr>
             </w:pPr>
             <w:r>
@@ -4096,9 +3591,9 @@
                 <w:color w:val="000000"/>
                 <w:sz w:val="20"/>
                 <w:szCs w:val="20"/>
-                <w:lang w:val="en-US" w:eastAsia="en-GB"/>
-              </w:rPr>
-              <w:t xml:space="preserve">    </w:t>
+                <w:lang w:val="en-GB" w:eastAsia="en-GB"/>
+              </w:rPr>
+              <w:t xml:space="preserve">                </w:t>
             </w:r>
             <w:r>
               <w:rPr>
@@ -4107,42 +3602,20 @@
                 <w:color w:val="000088"/>
                 <w:sz w:val="20"/>
                 <w:szCs w:val="20"/>
-                <w:lang w:val="en-US" w:eastAsia="en-GB"/>
-              </w:rPr>
-              <w:t>END</w:t>
-            </w:r>
-            <w:r>
-              <w:rPr>
-                <w:rFonts w:ascii="Lucida Console" w:hAnsi="Lucida Console"/>
-                <w:noProof/>
-                <w:color w:val="000000"/>
-                <w:sz w:val="20"/>
-                <w:szCs w:val="20"/>
-                <w:lang w:val="en-US" w:eastAsia="en-GB"/>
-              </w:rPr>
-              <w:t xml:space="preserve"> </w:t>
-            </w:r>
-            <w:r>
-              <w:rPr>
-                <w:rFonts w:ascii="Lucida Console" w:hAnsi="Lucida Console"/>
-                <w:noProof/>
-                <w:color w:val="000088"/>
-                <w:sz w:val="20"/>
-                <w:szCs w:val="20"/>
-                <w:lang w:val="en-US" w:eastAsia="en-GB"/>
-              </w:rPr>
-              <w:t>IF</w:t>
-            </w:r>
-            <w:r>
-              <w:rPr>
-                <w:rFonts w:ascii="Lucida Console" w:hAnsi="Lucida Console"/>
-                <w:noProof/>
-                <w:color w:val="000000"/>
-                <w:sz w:val="20"/>
-                <w:szCs w:val="20"/>
-                <w:lang w:val="en-US" w:eastAsia="en-GB"/>
-              </w:rPr>
-              <w:t>;</w:t>
+                <w:lang w:val="en-GB" w:eastAsia="en-GB"/>
+              </w:rPr>
+              <w:t>FROM</w:t>
+            </w:r>
+            <w:r>
+              <w:rPr>
+                <w:rFonts w:ascii="Lucida Console" w:hAnsi="Lucida Console"/>
+                <w:noProof/>
+                <w:color w:val="000000"/>
+                <w:sz w:val="20"/>
+                <w:szCs w:val="20"/>
+                <w:lang w:val="en-GB" w:eastAsia="en-GB"/>
+              </w:rPr>
+              <w:t xml:space="preserve"> maintenances</w:t>
             </w:r>
           </w:p>
           <w:p>
@@ -4158,7 +3631,7 @@
                 <w:color w:val="000000"/>
                 <w:sz w:val="20"/>
                 <w:szCs w:val="20"/>
-                <w:lang w:val="en-US" w:eastAsia="en-GB"/>
+                <w:lang w:val="en-GB" w:eastAsia="en-GB"/>
               </w:rPr>
             </w:pPr>
             <w:r>
@@ -4168,9 +3641,9 @@
                 <w:color w:val="000000"/>
                 <w:sz w:val="20"/>
                 <w:szCs w:val="20"/>
-                <w:lang w:val="en-US" w:eastAsia="en-GB"/>
-              </w:rPr>
-              <w:t xml:space="preserve">    </w:t>
+                <w:lang w:val="en-GB" w:eastAsia="en-GB"/>
+              </w:rPr>
+              <w:t xml:space="preserve">                </w:t>
             </w:r>
             <w:r>
               <w:rPr>
@@ -4179,42 +3652,20 @@
                 <w:color w:val="000088"/>
                 <w:sz w:val="20"/>
                 <w:szCs w:val="20"/>
-                <w:lang w:val="en-US" w:eastAsia="en-GB"/>
-              </w:rPr>
-              <w:t>RETURN</w:t>
-            </w:r>
-            <w:r>
-              <w:rPr>
-                <w:rFonts w:ascii="Lucida Console" w:hAnsi="Lucida Console"/>
-                <w:noProof/>
-                <w:color w:val="000000"/>
-                <w:sz w:val="20"/>
-                <w:szCs w:val="20"/>
-                <w:lang w:val="en-US" w:eastAsia="en-GB"/>
-              </w:rPr>
-              <w:t xml:space="preserve"> </w:t>
-            </w:r>
-            <w:r>
-              <w:rPr>
-                <w:rFonts w:ascii="Lucida Console" w:hAnsi="Lucida Console"/>
-                <w:noProof/>
-                <w:color w:val="660066"/>
-                <w:sz w:val="20"/>
-                <w:szCs w:val="20"/>
-                <w:lang w:val="en-US" w:eastAsia="en-GB"/>
-              </w:rPr>
-              <w:t>NEW</w:t>
-            </w:r>
-            <w:r>
-              <w:rPr>
-                <w:rFonts w:ascii="Lucida Console" w:hAnsi="Lucida Console"/>
-                <w:noProof/>
-                <w:color w:val="000000"/>
-                <w:sz w:val="20"/>
-                <w:szCs w:val="20"/>
-                <w:lang w:val="en-US" w:eastAsia="en-GB"/>
-              </w:rPr>
-              <w:t>;</w:t>
+                <w:lang w:val="en-GB" w:eastAsia="en-GB"/>
+              </w:rPr>
+              <w:t>WHERE</w:t>
+            </w:r>
+            <w:r>
+              <w:rPr>
+                <w:rFonts w:ascii="Lucida Console" w:hAnsi="Lucida Console"/>
+                <w:noProof/>
+                <w:color w:val="000000"/>
+                <w:sz w:val="20"/>
+                <w:szCs w:val="20"/>
+                <w:lang w:val="en-GB" w:eastAsia="en-GB"/>
+              </w:rPr>
+              <w:t xml:space="preserve"> (employees.employee_id = maintenances.employee_id)</w:t>
             </w:r>
           </w:p>
           <w:p>
@@ -4230,30 +3681,129 @@
                 <w:color w:val="000000"/>
                 <w:sz w:val="20"/>
                 <w:szCs w:val="20"/>
-                <w:lang w:val="en-US" w:eastAsia="en-GB"/>
+                <w:lang w:val="en-GB" w:eastAsia="en-GB"/>
               </w:rPr>
             </w:pPr>
             <w:r>
               <w:rPr>
                 <w:rFonts w:ascii="Lucida Console" w:hAnsi="Lucida Console"/>
                 <w:noProof/>
+                <w:color w:val="000000"/>
+                <w:sz w:val="20"/>
+                <w:szCs w:val="20"/>
+                <w:lang w:val="en-GB" w:eastAsia="en-GB"/>
+              </w:rPr>
+              <w:t xml:space="preserve">                       </w:t>
+            </w:r>
+            <w:r>
+              <w:rPr>
+                <w:rFonts w:ascii="Lucida Console" w:hAnsi="Lucida Console"/>
+                <w:noProof/>
                 <w:color w:val="000088"/>
                 <w:sz w:val="20"/>
                 <w:szCs w:val="20"/>
-                <w:lang w:val="en-US" w:eastAsia="en-GB"/>
-              </w:rPr>
-              <w:t>END</w:t>
-            </w:r>
-            <w:r>
-              <w:rPr>
-                <w:rFonts w:ascii="Lucida Console" w:hAnsi="Lucida Console"/>
-                <w:noProof/>
-                <w:color w:val="000000"/>
-                <w:sz w:val="20"/>
-                <w:szCs w:val="20"/>
-                <w:lang w:val="en-US" w:eastAsia="en-GB"/>
-              </w:rPr>
-              <w:t>;</w:t>
+                <w:lang w:val="en-GB" w:eastAsia="en-GB"/>
+              </w:rPr>
+              <w:t>AND</w:t>
+            </w:r>
+            <w:r>
+              <w:rPr>
+                <w:rFonts w:ascii="Lucida Console" w:hAnsi="Lucida Console"/>
+                <w:noProof/>
+                <w:color w:val="000000"/>
+                <w:sz w:val="20"/>
+                <w:szCs w:val="20"/>
+                <w:lang w:val="en-GB" w:eastAsia="en-GB"/>
+              </w:rPr>
+              <w:t xml:space="preserve"> (maintenances.end_date </w:t>
+            </w:r>
+            <w:r>
+              <w:rPr>
+                <w:rFonts w:ascii="Lucida Console" w:hAnsi="Lucida Console"/>
+                <w:noProof/>
+                <w:color w:val="000088"/>
+                <w:sz w:val="20"/>
+                <w:szCs w:val="20"/>
+                <w:lang w:val="en-GB" w:eastAsia="en-GB"/>
+              </w:rPr>
+              <w:t>IS</w:t>
+            </w:r>
+            <w:r>
+              <w:rPr>
+                <w:rFonts w:ascii="Lucida Console" w:hAnsi="Lucida Console"/>
+                <w:noProof/>
+                <w:color w:val="000000"/>
+                <w:sz w:val="20"/>
+                <w:szCs w:val="20"/>
+                <w:lang w:val="en-GB" w:eastAsia="en-GB"/>
+              </w:rPr>
+              <w:t xml:space="preserve"> </w:t>
+            </w:r>
+            <w:r>
+              <w:rPr>
+                <w:rFonts w:ascii="Lucida Console" w:hAnsi="Lucida Console"/>
+                <w:noProof/>
+                <w:color w:val="000088"/>
+                <w:sz w:val="20"/>
+                <w:szCs w:val="20"/>
+                <w:lang w:val="en-GB" w:eastAsia="en-GB"/>
+              </w:rPr>
+              <w:t>NULL</w:t>
+            </w:r>
+            <w:r>
+              <w:rPr>
+                <w:rFonts w:ascii="Lucida Console" w:hAnsi="Lucida Console"/>
+                <w:noProof/>
+                <w:color w:val="000000"/>
+                <w:sz w:val="20"/>
+                <w:szCs w:val="20"/>
+                <w:lang w:val="en-GB" w:eastAsia="en-GB"/>
+              </w:rPr>
+              <w:t xml:space="preserve"> </w:t>
+            </w:r>
+            <w:r>
+              <w:rPr>
+                <w:rFonts w:ascii="Lucida Console" w:hAnsi="Lucida Console"/>
+                <w:noProof/>
+                <w:color w:val="000088"/>
+                <w:sz w:val="20"/>
+                <w:szCs w:val="20"/>
+                <w:lang w:val="en-GB" w:eastAsia="en-GB"/>
+              </w:rPr>
+              <w:t>OR</w:t>
+            </w:r>
+            <w:r>
+              <w:rPr>
+                <w:rFonts w:ascii="Lucida Console" w:hAnsi="Lucida Console"/>
+                <w:noProof/>
+                <w:color w:val="000000"/>
+                <w:sz w:val="20"/>
+                <w:szCs w:val="20"/>
+                <w:lang w:val="en-GB" w:eastAsia="en-GB"/>
+              </w:rPr>
+              <w:t xml:space="preserve"> maintenances.end_date &gt; </w:t>
+            </w:r>
+            <w:r>
+              <w:rPr>
+                <w:rFonts w:ascii="Lucida Console" w:hAnsi="Lucida Console"/>
+                <w:noProof/>
+                <w:color w:val="660066"/>
+                <w:sz w:val="20"/>
+                <w:szCs w:val="20"/>
+                <w:lang w:val="en-GB" w:eastAsia="en-GB"/>
+              </w:rPr>
+              <w:t>CURRENT_DATE</w:t>
+            </w:r>
+            <w:r>
+              <w:rPr>
+                <w:rFonts w:ascii="Lucida Console" w:hAnsi="Lucida Console"/>
+                <w:noProof/>
+                <w:color w:val="000000"/>
+                <w:sz w:val="20"/>
+                <w:szCs w:val="20"/>
+                <w:lang w:val="en-GB" w:eastAsia="en-GB"/>
+              </w:rPr>
+              <w:t>)</w:t>
             </w:r>
           </w:p>
           <w:p>
@@ -4269,7 +3819,6 @@
                 <w:color w:val="000000"/>
                 <w:sz w:val="20"/>
                 <w:szCs w:val="20"/>
-                <w:shd w:val="clear" w:color="auto" w:fill="FFFFFF"/>
                 <w:lang w:val="en-GB" w:eastAsia="en-GB"/>
               </w:rPr>
             </w:pPr>
@@ -4280,44 +3829,9 @@
                 <w:color w:val="000000"/>
                 <w:sz w:val="20"/>
                 <w:szCs w:val="20"/>
-                <w:lang w:val="en-US" w:eastAsia="en-GB"/>
-              </w:rPr>
-              <w:t>$$</w:t>
-            </w:r>
-            <w:r>
-              <w:rPr>
-                <w:rFonts w:ascii="Lucida Console" w:hAnsi="Lucida Console"/>
-                <w:noProof/>
-                <w:color w:val="000000"/>
-                <w:sz w:val="20"/>
-                <w:szCs w:val="20"/>
-                <w:shd w:val="clear" w:color="auto" w:fill="FFFFFF"/>
-                <w:lang w:val="en-US" w:eastAsia="en-GB"/>
-              </w:rPr>
-              <w:t xml:space="preserve"> </w:t>
-            </w:r>
-            <w:r>
-              <w:rPr>
-                <w:rFonts w:ascii="Lucida Console" w:hAnsi="Lucida Console"/>
-                <w:noProof/>
-                <w:color w:val="000088"/>
-                <w:sz w:val="20"/>
-                <w:szCs w:val="20"/>
-                <w:lang w:val="en-US" w:eastAsia="en-GB"/>
-              </w:rPr>
-              <w:t>LANGUAGE</w:t>
-            </w:r>
-            <w:r>
-              <w:rPr>
-                <w:rFonts w:ascii="Lucida Console" w:hAnsi="Lucida Console"/>
-                <w:noProof/>
-                <w:color w:val="000000"/>
-                <w:sz w:val="20"/>
-                <w:szCs w:val="20"/>
-                <w:shd w:val="clear" w:color="auto" w:fill="FFFFFF"/>
-                <w:lang w:val="en-US" w:eastAsia="en-GB"/>
-              </w:rPr>
-              <w:t xml:space="preserve"> plpgsql;</w:t>
+                <w:lang w:val="en-GB" w:eastAsia="en-GB"/>
+              </w:rPr>
+              <w:t xml:space="preserve">                )</w:t>
             </w:r>
           </w:p>
           <w:p>
@@ -4333,7 +3847,6 @@
                 <w:color w:val="000000"/>
                 <w:sz w:val="20"/>
                 <w:szCs w:val="20"/>
-                <w:shd w:val="clear" w:color="auto" w:fill="FFFFFF"/>
                 <w:lang w:val="en-GB" w:eastAsia="en-GB"/>
               </w:rPr>
             </w:pPr>
@@ -4344,10 +3857,53 @@
                 <w:color w:val="000000"/>
                 <w:sz w:val="20"/>
                 <w:szCs w:val="20"/>
-                <w:shd w:val="clear" w:color="auto" w:fill="FFFFFF"/>
-                <w:lang w:val="en-GB" w:eastAsia="en-GB"/>
-              </w:rPr>
-              <w:br/>
+                <w:lang w:val="en-GB" w:eastAsia="en-GB"/>
+              </w:rPr>
+              <w:t xml:space="preserve">        </w:t>
+            </w:r>
+            <w:r>
+              <w:rPr>
+                <w:rFonts w:ascii="Lucida Console" w:hAnsi="Lucida Console"/>
+                <w:noProof/>
+                <w:color w:val="000088"/>
+                <w:sz w:val="20"/>
+                <w:szCs w:val="20"/>
+                <w:lang w:val="en-GB" w:eastAsia="en-GB"/>
+              </w:rPr>
+              <w:t>LIMIT</w:t>
+            </w:r>
+            <w:r>
+              <w:rPr>
+                <w:rFonts w:ascii="Lucida Console" w:hAnsi="Lucida Console"/>
+                <w:noProof/>
+                <w:color w:val="000000"/>
+                <w:sz w:val="20"/>
+                <w:szCs w:val="20"/>
+                <w:lang w:val="en-GB" w:eastAsia="en-GB"/>
+              </w:rPr>
+              <w:t xml:space="preserve"> </w:t>
+            </w:r>
+            <w:r>
+              <w:rPr>
+                <w:rFonts w:ascii="Lucida Console" w:hAnsi="Lucida Console"/>
+                <w:noProof/>
+                <w:color w:val="006666"/>
+                <w:sz w:val="20"/>
+                <w:szCs w:val="20"/>
+                <w:lang w:val="en-GB" w:eastAsia="en-GB"/>
+              </w:rPr>
+              <w:t>1</w:t>
+            </w:r>
+            <w:r>
+              <w:rPr>
+                <w:rFonts w:ascii="Lucida Console" w:hAnsi="Lucida Console"/>
+                <w:noProof/>
+                <w:color w:val="000000"/>
+                <w:sz w:val="20"/>
+                <w:szCs w:val="20"/>
+                <w:lang w:val="en-GB" w:eastAsia="en-GB"/>
+              </w:rPr>
+              <w:t>;</w:t>
             </w:r>
           </w:p>
           <w:p>
@@ -4363,8 +3919,7 @@
                 <w:color w:val="000000"/>
                 <w:sz w:val="20"/>
                 <w:szCs w:val="20"/>
-                <w:shd w:val="clear" w:color="auto" w:fill="FFFFFF"/>
-                <w:lang w:val="en-US" w:eastAsia="en-GB"/>
+                <w:lang w:val="en-GB" w:eastAsia="en-GB"/>
               </w:rPr>
             </w:pPr>
           </w:p>
@@ -4381,30 +3936,61 @@
                 <w:color w:val="000000"/>
                 <w:sz w:val="20"/>
                 <w:szCs w:val="20"/>
-                <w:shd w:val="clear" w:color="auto" w:fill="FFFFFF"/>
-                <w:lang w:val="en-US" w:eastAsia="en-GB"/>
+                <w:lang w:val="en-GB" w:eastAsia="en-GB"/>
               </w:rPr>
             </w:pPr>
             <w:r>
               <w:rPr>
                 <w:rFonts w:ascii="Lucida Console" w:hAnsi="Lucida Console"/>
                 <w:noProof/>
+                <w:color w:val="000000"/>
+                <w:sz w:val="20"/>
+                <w:szCs w:val="20"/>
+                <w:lang w:val="en-GB" w:eastAsia="en-GB"/>
+              </w:rPr>
+              <w:t xml:space="preserve">        </w:t>
+            </w:r>
+            <w:r>
+              <w:rPr>
+                <w:rFonts w:ascii="Lucida Console" w:hAnsi="Lucida Console"/>
+                <w:noProof/>
                 <w:color w:val="000088"/>
                 <w:sz w:val="20"/>
                 <w:szCs w:val="20"/>
-                <w:lang w:val="en-US" w:eastAsia="en-GB"/>
-              </w:rPr>
-              <w:t>CREATE</w:t>
-            </w:r>
-            <w:r>
-              <w:rPr>
-                <w:rFonts w:ascii="Lucida Console" w:hAnsi="Lucida Console"/>
-                <w:noProof/>
-                <w:color w:val="000000"/>
-                <w:sz w:val="20"/>
-                <w:szCs w:val="20"/>
-                <w:shd w:val="clear" w:color="auto" w:fill="FFFFFF"/>
-                <w:lang w:val="en-US" w:eastAsia="en-GB"/>
+                <w:lang w:val="en-GB" w:eastAsia="en-GB"/>
+              </w:rPr>
+              <w:t>IF</w:t>
+            </w:r>
+            <w:r>
+              <w:rPr>
+                <w:rFonts w:ascii="Lucida Console" w:hAnsi="Lucida Console"/>
+                <w:noProof/>
+                <w:color w:val="000000"/>
+                <w:sz w:val="20"/>
+                <w:szCs w:val="20"/>
+                <w:lang w:val="en-GB" w:eastAsia="en-GB"/>
+              </w:rPr>
+              <w:t xml:space="preserve"> free_employee_id </w:t>
+            </w:r>
+            <w:r>
+              <w:rPr>
+                <w:rFonts w:ascii="Lucida Console" w:hAnsi="Lucida Console"/>
+                <w:noProof/>
+                <w:color w:val="000088"/>
+                <w:sz w:val="20"/>
+                <w:szCs w:val="20"/>
+                <w:lang w:val="en-GB" w:eastAsia="en-GB"/>
+              </w:rPr>
+              <w:t>IS</w:t>
+            </w:r>
+            <w:r>
+              <w:rPr>
+                <w:rFonts w:ascii="Lucida Console" w:hAnsi="Lucida Console"/>
+                <w:noProof/>
+                <w:color w:val="000000"/>
+                <w:sz w:val="20"/>
+                <w:szCs w:val="20"/>
+                <w:lang w:val="en-GB" w:eastAsia="en-GB"/>
               </w:rPr>
               <w:t xml:space="preserve"> </w:t>
             </w:r>
@@ -4415,21 +4001,53 @@
                 <w:color w:val="000088"/>
                 <w:sz w:val="20"/>
                 <w:szCs w:val="20"/>
-                <w:lang w:val="en-US" w:eastAsia="en-GB"/>
-              </w:rPr>
-              <w:t>TRIGGER</w:t>
-            </w:r>
-            <w:r>
-              <w:rPr>
-                <w:rFonts w:ascii="Lucida Console" w:hAnsi="Lucida Console"/>
-                <w:noProof/>
-                <w:color w:val="000000"/>
-                <w:sz w:val="20"/>
-                <w:szCs w:val="20"/>
-                <w:shd w:val="clear" w:color="auto" w:fill="FFFFFF"/>
-                <w:lang w:val="en-US" w:eastAsia="en-GB"/>
-              </w:rPr>
-              <w:t xml:space="preserve"> trigger_create_maintenance</w:t>
+                <w:lang w:val="en-GB" w:eastAsia="en-GB"/>
+              </w:rPr>
+              <w:t>NOT</w:t>
+            </w:r>
+            <w:r>
+              <w:rPr>
+                <w:rFonts w:ascii="Lucida Console" w:hAnsi="Lucida Console"/>
+                <w:noProof/>
+                <w:color w:val="000000"/>
+                <w:sz w:val="20"/>
+                <w:szCs w:val="20"/>
+                <w:lang w:val="en-GB" w:eastAsia="en-GB"/>
+              </w:rPr>
+              <w:t xml:space="preserve"> </w:t>
+            </w:r>
+            <w:r>
+              <w:rPr>
+                <w:rFonts w:ascii="Lucida Console" w:hAnsi="Lucida Console"/>
+                <w:noProof/>
+                <w:color w:val="000088"/>
+                <w:sz w:val="20"/>
+                <w:szCs w:val="20"/>
+                <w:lang w:val="en-GB" w:eastAsia="en-GB"/>
+              </w:rPr>
+              <w:t>NULL</w:t>
+            </w:r>
+            <w:r>
+              <w:rPr>
+                <w:rFonts w:ascii="Lucida Console" w:hAnsi="Lucida Console"/>
+                <w:noProof/>
+                <w:color w:val="000000"/>
+                <w:sz w:val="20"/>
+                <w:szCs w:val="20"/>
+                <w:lang w:val="en-GB" w:eastAsia="en-GB"/>
+              </w:rPr>
+              <w:t xml:space="preserve"> </w:t>
+            </w:r>
+            <w:r>
+              <w:rPr>
+                <w:rFonts w:ascii="Lucida Console" w:hAnsi="Lucida Console"/>
+                <w:noProof/>
+                <w:color w:val="000088"/>
+                <w:sz w:val="20"/>
+                <w:szCs w:val="20"/>
+                <w:lang w:val="en-GB" w:eastAsia="en-GB"/>
+              </w:rPr>
+              <w:t>THEN</w:t>
             </w:r>
           </w:p>
           <w:p>
@@ -4445,8 +4063,7 @@
                 <w:color w:val="000000"/>
                 <w:sz w:val="20"/>
                 <w:szCs w:val="20"/>
-                <w:shd w:val="clear" w:color="auto" w:fill="FFFFFF"/>
-                <w:lang w:val="en-US" w:eastAsia="en-GB"/>
+                <w:lang w:val="en-GB" w:eastAsia="en-GB"/>
               </w:rPr>
             </w:pPr>
             <w:r>
@@ -4456,10 +4073,9 @@
                 <w:color w:val="000000"/>
                 <w:sz w:val="20"/>
                 <w:szCs w:val="20"/>
-                <w:shd w:val="clear" w:color="auto" w:fill="FFFFFF"/>
-                <w:lang w:val="en-US" w:eastAsia="en-GB"/>
-              </w:rPr>
-              <w:t xml:space="preserve">    </w:t>
+                <w:lang w:val="en-GB" w:eastAsia="en-GB"/>
+              </w:rPr>
+              <w:t xml:space="preserve">            </w:t>
             </w:r>
             <w:r>
               <w:rPr>
@@ -4468,19 +4084,18 @@
                 <w:color w:val="000088"/>
                 <w:sz w:val="20"/>
                 <w:szCs w:val="20"/>
-                <w:lang w:val="en-US" w:eastAsia="en-GB"/>
-              </w:rPr>
-              <w:t>AFTER</w:t>
-            </w:r>
-            <w:r>
-              <w:rPr>
-                <w:rFonts w:ascii="Lucida Console" w:hAnsi="Lucida Console"/>
-                <w:noProof/>
-                <w:color w:val="000000"/>
-                <w:sz w:val="20"/>
-                <w:szCs w:val="20"/>
-                <w:shd w:val="clear" w:color="auto" w:fill="FFFFFF"/>
-                <w:lang w:val="en-US" w:eastAsia="en-GB"/>
+                <w:lang w:val="en-GB" w:eastAsia="en-GB"/>
+              </w:rPr>
+              <w:t>INSERT</w:t>
+            </w:r>
+            <w:r>
+              <w:rPr>
+                <w:rFonts w:ascii="Lucida Console" w:hAnsi="Lucida Console"/>
+                <w:noProof/>
+                <w:color w:val="000000"/>
+                <w:sz w:val="20"/>
+                <w:szCs w:val="20"/>
+                <w:lang w:val="en-GB" w:eastAsia="en-GB"/>
               </w:rPr>
               <w:t xml:space="preserve"> </w:t>
             </w:r>
@@ -4491,44 +4106,20 @@
                 <w:color w:val="000088"/>
                 <w:sz w:val="20"/>
                 <w:szCs w:val="20"/>
-                <w:lang w:val="en-US" w:eastAsia="en-GB"/>
-              </w:rPr>
-              <w:t>UPDATE</w:t>
-            </w:r>
-            <w:r>
-              <w:rPr>
-                <w:rFonts w:ascii="Lucida Console" w:hAnsi="Lucida Console"/>
-                <w:noProof/>
-                <w:color w:val="000000"/>
-                <w:sz w:val="20"/>
-                <w:szCs w:val="20"/>
-                <w:shd w:val="clear" w:color="auto" w:fill="FFFFFF"/>
-                <w:lang w:val="en-US" w:eastAsia="en-GB"/>
-              </w:rPr>
-              <w:t xml:space="preserve"> </w:t>
-            </w:r>
-            <w:r>
-              <w:rPr>
-                <w:rFonts w:ascii="Lucida Console" w:hAnsi="Lucida Console"/>
-                <w:noProof/>
-                <w:color w:val="000088"/>
-                <w:sz w:val="20"/>
-                <w:szCs w:val="20"/>
-                <w:lang w:val="en-US" w:eastAsia="en-GB"/>
-              </w:rPr>
-              <w:t>ON</w:t>
-            </w:r>
-            <w:r>
-              <w:rPr>
-                <w:rFonts w:ascii="Lucida Console" w:hAnsi="Lucida Console"/>
-                <w:noProof/>
-                <w:color w:val="000000"/>
-                <w:sz w:val="20"/>
-                <w:szCs w:val="20"/>
-                <w:shd w:val="clear" w:color="auto" w:fill="FFFFFF"/>
-                <w:lang w:val="en-US" w:eastAsia="en-GB"/>
-              </w:rPr>
-              <w:t xml:space="preserve"> telescopes</w:t>
+                <w:lang w:val="en-GB" w:eastAsia="en-GB"/>
+              </w:rPr>
+              <w:t>INTO</w:t>
+            </w:r>
+            <w:r>
+              <w:rPr>
+                <w:rFonts w:ascii="Lucida Console" w:hAnsi="Lucida Console"/>
+                <w:noProof/>
+                <w:color w:val="000000"/>
+                <w:sz w:val="20"/>
+                <w:szCs w:val="20"/>
+                <w:lang w:val="en-GB" w:eastAsia="en-GB"/>
+              </w:rPr>
+              <w:t xml:space="preserve"> maintenances (telescope_id, employee_id, start_date, end_date)</w:t>
             </w:r>
           </w:p>
           <w:p>
@@ -4544,8 +4135,7 @@
                 <w:color w:val="000000"/>
                 <w:sz w:val="20"/>
                 <w:szCs w:val="20"/>
-                <w:shd w:val="clear" w:color="auto" w:fill="FFFFFF"/>
-                <w:lang w:val="en-US" w:eastAsia="en-GB"/>
+                <w:lang w:val="en-GB" w:eastAsia="en-GB"/>
               </w:rPr>
             </w:pPr>
             <w:r>
@@ -4555,10 +4145,9 @@
                 <w:color w:val="000000"/>
                 <w:sz w:val="20"/>
                 <w:szCs w:val="20"/>
-                <w:shd w:val="clear" w:color="auto" w:fill="FFFFFF"/>
-                <w:lang w:val="en-US" w:eastAsia="en-GB"/>
-              </w:rPr>
-              <w:t xml:space="preserve">    </w:t>
+                <w:lang w:val="en-GB" w:eastAsia="en-GB"/>
+              </w:rPr>
+              <w:t xml:space="preserve">            </w:t>
             </w:r>
             <w:r>
               <w:rPr>
@@ -4567,21 +4156,64 @@
                 <w:color w:val="000088"/>
                 <w:sz w:val="20"/>
                 <w:szCs w:val="20"/>
-                <w:lang w:val="en-US" w:eastAsia="en-GB"/>
-              </w:rPr>
-              <w:t>FOR</w:t>
-            </w:r>
-            <w:r>
-              <w:rPr>
-                <w:rFonts w:ascii="Lucida Console" w:hAnsi="Lucida Console"/>
-                <w:noProof/>
-                <w:color w:val="000000"/>
-                <w:sz w:val="20"/>
-                <w:szCs w:val="20"/>
-                <w:shd w:val="clear" w:color="auto" w:fill="FFFFFF"/>
-                <w:lang w:val="en-US" w:eastAsia="en-GB"/>
-              </w:rPr>
-              <w:t xml:space="preserve"> </w:t>
+                <w:lang w:val="en-GB" w:eastAsia="en-GB"/>
+              </w:rPr>
+              <w:t>VALUES</w:t>
+            </w:r>
+            <w:r>
+              <w:rPr>
+                <w:rFonts w:ascii="Lucida Console" w:hAnsi="Lucida Console"/>
+                <w:noProof/>
+                <w:color w:val="000000"/>
+                <w:sz w:val="20"/>
+                <w:szCs w:val="20"/>
+                <w:lang w:val="en-GB" w:eastAsia="en-GB"/>
+              </w:rPr>
+              <w:t xml:space="preserve"> (</w:t>
+            </w:r>
+            <w:r>
+              <w:rPr>
+                <w:rFonts w:ascii="Lucida Console" w:hAnsi="Lucida Console"/>
+                <w:noProof/>
+                <w:color w:val="660066"/>
+                <w:sz w:val="20"/>
+                <w:szCs w:val="20"/>
+                <w:lang w:val="en-GB" w:eastAsia="en-GB"/>
+              </w:rPr>
+              <w:t>NEW</w:t>
+            </w:r>
+            <w:r>
+              <w:rPr>
+                <w:rFonts w:ascii="Lucida Console" w:hAnsi="Lucida Console"/>
+                <w:noProof/>
+                <w:color w:val="000000"/>
+                <w:sz w:val="20"/>
+                <w:szCs w:val="20"/>
+                <w:lang w:val="en-GB" w:eastAsia="en-GB"/>
+              </w:rPr>
+              <w:t>.telescope_id,free_employee_id,</w:t>
+            </w:r>
+            <w:r>
+              <w:rPr>
+                <w:rFonts w:ascii="Lucida Console" w:hAnsi="Lucida Console"/>
+                <w:noProof/>
+                <w:color w:val="660066"/>
+                <w:sz w:val="20"/>
+                <w:szCs w:val="20"/>
+                <w:lang w:val="en-GB" w:eastAsia="en-GB"/>
+              </w:rPr>
+              <w:t>CURRENT_DATE</w:t>
+            </w:r>
+            <w:r>
+              <w:rPr>
+                <w:rFonts w:ascii="Lucida Console" w:hAnsi="Lucida Console"/>
+                <w:noProof/>
+                <w:color w:val="000000"/>
+                <w:sz w:val="20"/>
+                <w:szCs w:val="20"/>
+                <w:lang w:val="en-GB" w:eastAsia="en-GB"/>
+              </w:rPr>
+              <w:t>,</w:t>
             </w:r>
             <w:r>
               <w:rPr>
@@ -4590,32 +4222,20 @@
                 <w:color w:val="000088"/>
                 <w:sz w:val="20"/>
                 <w:szCs w:val="20"/>
-                <w:lang w:val="en-US" w:eastAsia="en-GB"/>
-              </w:rPr>
-              <w:t>EACH</w:t>
-            </w:r>
-            <w:r>
-              <w:rPr>
-                <w:rFonts w:ascii="Lucida Console" w:hAnsi="Lucida Console"/>
-                <w:noProof/>
-                <w:color w:val="000000"/>
-                <w:sz w:val="20"/>
-                <w:szCs w:val="20"/>
-                <w:shd w:val="clear" w:color="auto" w:fill="FFFFFF"/>
-                <w:lang w:val="en-US" w:eastAsia="en-GB"/>
-              </w:rPr>
-              <w:t xml:space="preserve"> </w:t>
-            </w:r>
-            <w:r>
-              <w:rPr>
-                <w:rFonts w:ascii="Lucida Console" w:hAnsi="Lucida Console"/>
-                <w:noProof/>
-                <w:color w:val="000088"/>
-                <w:sz w:val="20"/>
-                <w:szCs w:val="20"/>
-                <w:lang w:val="en-US" w:eastAsia="en-GB"/>
-              </w:rPr>
-              <w:t>ROW</w:t>
+                <w:lang w:val="en-GB" w:eastAsia="en-GB"/>
+              </w:rPr>
+              <w:t>NULL</w:t>
+            </w:r>
+            <w:r>
+              <w:rPr>
+                <w:rFonts w:ascii="Lucida Console" w:hAnsi="Lucida Console"/>
+                <w:noProof/>
+                <w:color w:val="000000"/>
+                <w:sz w:val="20"/>
+                <w:szCs w:val="20"/>
+                <w:lang w:val="en-GB" w:eastAsia="en-GB"/>
+              </w:rPr>
+              <w:t>);</w:t>
             </w:r>
           </w:p>
           <w:p>
@@ -4631,6 +4251,395 @@
                 <w:color w:val="000000"/>
                 <w:sz w:val="20"/>
                 <w:szCs w:val="20"/>
+                <w:lang w:eastAsia="en-GB"/>
+              </w:rPr>
+            </w:pPr>
+            <w:r>
+              <w:rPr>
+                <w:rFonts w:ascii="Lucida Console" w:hAnsi="Lucida Console"/>
+                <w:noProof/>
+                <w:color w:val="000000"/>
+                <w:sz w:val="20"/>
+                <w:szCs w:val="20"/>
+                <w:lang w:val="en-GB" w:eastAsia="en-GB"/>
+              </w:rPr>
+              <w:t xml:space="preserve">        </w:t>
+            </w:r>
+            <w:r>
+              <w:rPr>
+                <w:rFonts w:ascii="Lucida Console" w:hAnsi="Lucida Console"/>
+                <w:noProof/>
+                <w:color w:val="000088"/>
+                <w:sz w:val="20"/>
+                <w:szCs w:val="20"/>
+                <w:lang w:val="en-GB" w:eastAsia="en-GB"/>
+              </w:rPr>
+              <w:t>ELSE</w:t>
+            </w:r>
+          </w:p>
+          <w:p>
+            <w:pPr>
+              <w:widowControl/>
+              <w:spacing w:line="240" w:lineRule="auto"/>
+              <w:ind w:firstLine="0"/>
+              <w:contextualSpacing w:val="0"/>
+              <w:jc w:val="left"/>
+              <w:rPr>
+                <w:rFonts w:ascii="Lucida Console" w:hAnsi="Lucida Console"/>
+                <w:noProof/>
+                <w:color w:val="000000"/>
+                <w:sz w:val="20"/>
+                <w:szCs w:val="20"/>
+                <w:lang w:eastAsia="en-GB"/>
+              </w:rPr>
+            </w:pPr>
+            <w:r>
+              <w:rPr>
+                <w:rFonts w:ascii="Lucida Console" w:hAnsi="Lucida Console"/>
+                <w:noProof/>
+                <w:color w:val="000000"/>
+                <w:sz w:val="20"/>
+                <w:szCs w:val="20"/>
+                <w:lang w:eastAsia="en-GB"/>
+              </w:rPr>
+              <w:t xml:space="preserve">            </w:t>
+            </w:r>
+            <w:r>
+              <w:rPr>
+                <w:rFonts w:ascii="Lucida Console" w:hAnsi="Lucida Console"/>
+                <w:noProof/>
+                <w:color w:val="000088"/>
+                <w:sz w:val="20"/>
+                <w:szCs w:val="20"/>
+                <w:lang w:val="en-GB" w:eastAsia="en-GB"/>
+              </w:rPr>
+              <w:t>RAISE</w:t>
+            </w:r>
+            <w:r>
+              <w:rPr>
+                <w:rFonts w:ascii="Lucida Console" w:hAnsi="Lucida Console"/>
+                <w:noProof/>
+                <w:color w:val="000000"/>
+                <w:sz w:val="20"/>
+                <w:szCs w:val="20"/>
+                <w:lang w:eastAsia="en-GB"/>
+              </w:rPr>
+              <w:t xml:space="preserve"> </w:t>
+            </w:r>
+            <w:r>
+              <w:rPr>
+                <w:rFonts w:ascii="Lucida Console" w:hAnsi="Lucida Console"/>
+                <w:noProof/>
+                <w:color w:val="000088"/>
+                <w:sz w:val="20"/>
+                <w:szCs w:val="20"/>
+                <w:lang w:val="en-GB" w:eastAsia="en-GB"/>
+              </w:rPr>
+              <w:t>NOTICE</w:t>
+            </w:r>
+            <w:r>
+              <w:rPr>
+                <w:rFonts w:ascii="Lucida Console" w:hAnsi="Lucida Console"/>
+                <w:noProof/>
+                <w:color w:val="000000"/>
+                <w:sz w:val="20"/>
+                <w:szCs w:val="20"/>
+                <w:lang w:eastAsia="en-GB"/>
+              </w:rPr>
+              <w:t xml:space="preserve"> </w:t>
+            </w:r>
+            <w:r>
+              <w:rPr>
+                <w:rFonts w:ascii="Lucida Console" w:hAnsi="Lucida Console"/>
+                <w:noProof/>
+                <w:color w:val="008800"/>
+                <w:sz w:val="20"/>
+                <w:szCs w:val="20"/>
+                <w:lang w:eastAsia="en-GB"/>
+              </w:rPr>
+              <w:t>'Нет доступных сотрудников для техобслуживания.'</w:t>
+            </w:r>
+            <w:r>
+              <w:rPr>
+                <w:rFonts w:ascii="Lucida Console" w:hAnsi="Lucida Console"/>
+                <w:noProof/>
+                <w:color w:val="000000"/>
+                <w:sz w:val="20"/>
+                <w:szCs w:val="20"/>
+                <w:lang w:eastAsia="en-GB"/>
+              </w:rPr>
+              <w:t>;</w:t>
+            </w:r>
+          </w:p>
+          <w:p>
+            <w:pPr>
+              <w:widowControl/>
+              <w:spacing w:line="240" w:lineRule="auto"/>
+              <w:ind w:firstLine="0"/>
+              <w:contextualSpacing w:val="0"/>
+              <w:jc w:val="left"/>
+              <w:rPr>
+                <w:rFonts w:ascii="Lucida Console" w:hAnsi="Lucida Console"/>
+                <w:noProof/>
+                <w:color w:val="000000"/>
+                <w:sz w:val="20"/>
+                <w:szCs w:val="20"/>
+                <w:lang w:val="en-GB" w:eastAsia="en-GB"/>
+              </w:rPr>
+            </w:pPr>
+            <w:r>
+              <w:rPr>
+                <w:rFonts w:ascii="Lucida Console" w:hAnsi="Lucida Console"/>
+                <w:noProof/>
+                <w:color w:val="000000"/>
+                <w:sz w:val="20"/>
+                <w:szCs w:val="20"/>
+                <w:lang w:eastAsia="en-GB"/>
+              </w:rPr>
+              <w:lastRenderedPageBreak/>
+              <w:t xml:space="preserve">        </w:t>
+            </w:r>
+            <w:r>
+              <w:rPr>
+                <w:rFonts w:ascii="Lucida Console" w:hAnsi="Lucida Console"/>
+                <w:noProof/>
+                <w:color w:val="000088"/>
+                <w:sz w:val="20"/>
+                <w:szCs w:val="20"/>
+                <w:lang w:val="en-GB" w:eastAsia="en-GB"/>
+              </w:rPr>
+              <w:t>END</w:t>
+            </w:r>
+            <w:r>
+              <w:rPr>
+                <w:rFonts w:ascii="Lucida Console" w:hAnsi="Lucida Console"/>
+                <w:noProof/>
+                <w:color w:val="000000"/>
+                <w:sz w:val="20"/>
+                <w:szCs w:val="20"/>
+                <w:lang w:val="en-GB" w:eastAsia="en-GB"/>
+              </w:rPr>
+              <w:t xml:space="preserve"> </w:t>
+            </w:r>
+            <w:r>
+              <w:rPr>
+                <w:rFonts w:ascii="Lucida Console" w:hAnsi="Lucida Console"/>
+                <w:noProof/>
+                <w:color w:val="000088"/>
+                <w:sz w:val="20"/>
+                <w:szCs w:val="20"/>
+                <w:lang w:val="en-GB" w:eastAsia="en-GB"/>
+              </w:rPr>
+              <w:t>IF</w:t>
+            </w:r>
+            <w:r>
+              <w:rPr>
+                <w:rFonts w:ascii="Lucida Console" w:hAnsi="Lucida Console"/>
+                <w:noProof/>
+                <w:color w:val="000000"/>
+                <w:sz w:val="20"/>
+                <w:szCs w:val="20"/>
+                <w:lang w:val="en-GB" w:eastAsia="en-GB"/>
+              </w:rPr>
+              <w:t>;</w:t>
+            </w:r>
+          </w:p>
+          <w:p>
+            <w:pPr>
+              <w:widowControl/>
+              <w:spacing w:line="240" w:lineRule="auto"/>
+              <w:ind w:firstLine="0"/>
+              <w:contextualSpacing w:val="0"/>
+              <w:jc w:val="left"/>
+              <w:rPr>
+                <w:rFonts w:ascii="Lucida Console" w:hAnsi="Lucida Console"/>
+                <w:noProof/>
+                <w:color w:val="000000"/>
+                <w:sz w:val="20"/>
+                <w:szCs w:val="20"/>
+                <w:lang w:val="en-GB" w:eastAsia="en-GB"/>
+              </w:rPr>
+            </w:pPr>
+            <w:r>
+              <w:rPr>
+                <w:rFonts w:ascii="Lucida Console" w:hAnsi="Lucida Console"/>
+                <w:noProof/>
+                <w:color w:val="000000"/>
+                <w:sz w:val="20"/>
+                <w:szCs w:val="20"/>
+                <w:lang w:val="en-GB" w:eastAsia="en-GB"/>
+              </w:rPr>
+              <w:t xml:space="preserve">    </w:t>
+            </w:r>
+            <w:r>
+              <w:rPr>
+                <w:rFonts w:ascii="Lucida Console" w:hAnsi="Lucida Console"/>
+                <w:noProof/>
+                <w:color w:val="000088"/>
+                <w:sz w:val="20"/>
+                <w:szCs w:val="20"/>
+                <w:lang w:val="en-GB" w:eastAsia="en-GB"/>
+              </w:rPr>
+              <w:t>END</w:t>
+            </w:r>
+            <w:r>
+              <w:rPr>
+                <w:rFonts w:ascii="Lucida Console" w:hAnsi="Lucida Console"/>
+                <w:noProof/>
+                <w:color w:val="000000"/>
+                <w:sz w:val="20"/>
+                <w:szCs w:val="20"/>
+                <w:lang w:val="en-GB" w:eastAsia="en-GB"/>
+              </w:rPr>
+              <w:t xml:space="preserve"> </w:t>
+            </w:r>
+            <w:r>
+              <w:rPr>
+                <w:rFonts w:ascii="Lucida Console" w:hAnsi="Lucida Console"/>
+                <w:noProof/>
+                <w:color w:val="000088"/>
+                <w:sz w:val="20"/>
+                <w:szCs w:val="20"/>
+                <w:lang w:val="en-GB" w:eastAsia="en-GB"/>
+              </w:rPr>
+              <w:t>IF</w:t>
+            </w:r>
+            <w:r>
+              <w:rPr>
+                <w:rFonts w:ascii="Lucida Console" w:hAnsi="Lucida Console"/>
+                <w:noProof/>
+                <w:color w:val="000000"/>
+                <w:sz w:val="20"/>
+                <w:szCs w:val="20"/>
+                <w:lang w:val="en-GB" w:eastAsia="en-GB"/>
+              </w:rPr>
+              <w:t>;</w:t>
+            </w:r>
+          </w:p>
+          <w:p>
+            <w:pPr>
+              <w:widowControl/>
+              <w:spacing w:line="240" w:lineRule="auto"/>
+              <w:ind w:firstLine="0"/>
+              <w:contextualSpacing w:val="0"/>
+              <w:jc w:val="left"/>
+              <w:rPr>
+                <w:rFonts w:ascii="Lucida Console" w:hAnsi="Lucida Console"/>
+                <w:noProof/>
+                <w:color w:val="000000"/>
+                <w:sz w:val="20"/>
+                <w:szCs w:val="20"/>
+                <w:lang w:val="en-GB" w:eastAsia="en-GB"/>
+              </w:rPr>
+            </w:pPr>
+            <w:r>
+              <w:rPr>
+                <w:rFonts w:ascii="Lucida Console" w:hAnsi="Lucida Console"/>
+                <w:noProof/>
+                <w:color w:val="000000"/>
+                <w:sz w:val="20"/>
+                <w:szCs w:val="20"/>
+                <w:lang w:val="en-GB" w:eastAsia="en-GB"/>
+              </w:rPr>
+              <w:t xml:space="preserve">    </w:t>
+            </w:r>
+            <w:r>
+              <w:rPr>
+                <w:rFonts w:ascii="Lucida Console" w:hAnsi="Lucida Console"/>
+                <w:noProof/>
+                <w:color w:val="000088"/>
+                <w:sz w:val="20"/>
+                <w:szCs w:val="20"/>
+                <w:lang w:val="en-GB" w:eastAsia="en-GB"/>
+              </w:rPr>
+              <w:t>RETURN</w:t>
+            </w:r>
+            <w:r>
+              <w:rPr>
+                <w:rFonts w:ascii="Lucida Console" w:hAnsi="Lucida Console"/>
+                <w:noProof/>
+                <w:color w:val="000000"/>
+                <w:sz w:val="20"/>
+                <w:szCs w:val="20"/>
+                <w:lang w:val="en-GB" w:eastAsia="en-GB"/>
+              </w:rPr>
+              <w:t xml:space="preserve"> </w:t>
+            </w:r>
+            <w:r>
+              <w:rPr>
+                <w:rFonts w:ascii="Lucida Console" w:hAnsi="Lucida Console"/>
+                <w:noProof/>
+                <w:color w:val="660066"/>
+                <w:sz w:val="20"/>
+                <w:szCs w:val="20"/>
+                <w:lang w:val="en-GB" w:eastAsia="en-GB"/>
+              </w:rPr>
+              <w:t>NEW</w:t>
+            </w:r>
+            <w:r>
+              <w:rPr>
+                <w:rFonts w:ascii="Lucida Console" w:hAnsi="Lucida Console"/>
+                <w:noProof/>
+                <w:color w:val="000000"/>
+                <w:sz w:val="20"/>
+                <w:szCs w:val="20"/>
+                <w:lang w:val="en-GB" w:eastAsia="en-GB"/>
+              </w:rPr>
+              <w:t>;</w:t>
+            </w:r>
+          </w:p>
+          <w:p>
+            <w:pPr>
+              <w:widowControl/>
+              <w:spacing w:line="240" w:lineRule="auto"/>
+              <w:ind w:firstLine="0"/>
+              <w:contextualSpacing w:val="0"/>
+              <w:jc w:val="left"/>
+              <w:rPr>
+                <w:rFonts w:ascii="Lucida Console" w:hAnsi="Lucida Console"/>
+                <w:noProof/>
+                <w:color w:val="000000"/>
+                <w:sz w:val="20"/>
+                <w:szCs w:val="20"/>
+                <w:lang w:val="en-GB" w:eastAsia="en-GB"/>
+              </w:rPr>
+            </w:pPr>
+            <w:r>
+              <w:rPr>
+                <w:rFonts w:ascii="Lucida Console" w:hAnsi="Lucida Console"/>
+                <w:noProof/>
+                <w:color w:val="000088"/>
+                <w:sz w:val="20"/>
+                <w:szCs w:val="20"/>
+                <w:lang w:val="en-GB" w:eastAsia="en-GB"/>
+              </w:rPr>
+              <w:t>END</w:t>
+            </w:r>
+            <w:r>
+              <w:rPr>
+                <w:rFonts w:ascii="Lucida Console" w:hAnsi="Lucida Console"/>
+                <w:noProof/>
+                <w:color w:val="000000"/>
+                <w:sz w:val="20"/>
+                <w:szCs w:val="20"/>
+                <w:lang w:val="en-GB" w:eastAsia="en-GB"/>
+              </w:rPr>
+              <w:t>;</w:t>
+            </w:r>
+          </w:p>
+          <w:p>
+            <w:pPr>
+              <w:widowControl/>
+              <w:spacing w:line="240" w:lineRule="auto"/>
+              <w:ind w:firstLine="0"/>
+              <w:contextualSpacing w:val="0"/>
+              <w:jc w:val="left"/>
+              <w:rPr>
+                <w:rFonts w:ascii="Lucida Console" w:hAnsi="Lucida Console"/>
+                <w:noProof/>
+                <w:color w:val="000000"/>
+                <w:sz w:val="20"/>
+                <w:szCs w:val="20"/>
                 <w:shd w:val="clear" w:color="auto" w:fill="FFFFFF"/>
                 <w:lang w:val="en-GB" w:eastAsia="en-GB"/>
               </w:rPr>
@@ -4639,10 +4648,365 @@
               <w:rPr>
                 <w:rFonts w:ascii="Lucida Console" w:hAnsi="Lucida Console"/>
                 <w:noProof/>
+                <w:color w:val="000000"/>
+                <w:sz w:val="20"/>
+                <w:szCs w:val="20"/>
+                <w:lang w:val="en-GB" w:eastAsia="en-GB"/>
+              </w:rPr>
+              <w:t>$$</w:t>
+            </w:r>
+            <w:r>
+              <w:rPr>
+                <w:rFonts w:ascii="Lucida Console" w:hAnsi="Lucida Console"/>
+                <w:noProof/>
+                <w:color w:val="000000"/>
+                <w:sz w:val="20"/>
+                <w:szCs w:val="20"/>
+                <w:shd w:val="clear" w:color="auto" w:fill="FFFFFF"/>
+                <w:lang w:val="en-GB" w:eastAsia="en-GB"/>
+              </w:rPr>
+              <w:t xml:space="preserve"> </w:t>
+            </w:r>
+            <w:r>
+              <w:rPr>
+                <w:rFonts w:ascii="Lucida Console" w:hAnsi="Lucida Console"/>
+                <w:noProof/>
                 <w:color w:val="000088"/>
                 <w:sz w:val="20"/>
                 <w:szCs w:val="20"/>
-                <w:lang w:val="en-US" w:eastAsia="en-GB"/>
+                <w:lang w:val="en-GB" w:eastAsia="en-GB"/>
+              </w:rPr>
+              <w:t>LANGUAGE</w:t>
+            </w:r>
+            <w:r>
+              <w:rPr>
+                <w:rFonts w:ascii="Lucida Console" w:hAnsi="Lucida Console"/>
+                <w:noProof/>
+                <w:color w:val="000000"/>
+                <w:sz w:val="20"/>
+                <w:szCs w:val="20"/>
+                <w:shd w:val="clear" w:color="auto" w:fill="FFFFFF"/>
+                <w:lang w:val="en-GB" w:eastAsia="en-GB"/>
+              </w:rPr>
+              <w:t xml:space="preserve"> plpgsql;</w:t>
+            </w:r>
+            <w:r>
+              <w:rPr>
+                <w:rFonts w:ascii="Lucida Console" w:hAnsi="Lucida Console"/>
+                <w:noProof/>
+                <w:color w:val="000000"/>
+                <w:sz w:val="20"/>
+                <w:szCs w:val="20"/>
+                <w:shd w:val="clear" w:color="auto" w:fill="FFFFFF"/>
+                <w:lang w:val="en-GB" w:eastAsia="en-GB"/>
+              </w:rPr>
+              <w:br/>
+            </w:r>
+          </w:p>
+          <w:p>
+            <w:pPr>
+              <w:widowControl/>
+              <w:spacing w:line="240" w:lineRule="auto"/>
+              <w:ind w:firstLine="0"/>
+              <w:contextualSpacing w:val="0"/>
+              <w:jc w:val="left"/>
+              <w:rPr>
+                <w:rFonts w:ascii="Lucida Console" w:hAnsi="Lucida Console"/>
+                <w:noProof/>
+                <w:color w:val="000000"/>
+                <w:sz w:val="20"/>
+                <w:szCs w:val="20"/>
+                <w:shd w:val="clear" w:color="auto" w:fill="FFFFFF"/>
+                <w:lang w:val="en-GB" w:eastAsia="en-GB"/>
+              </w:rPr>
+            </w:pPr>
+          </w:p>
+          <w:p>
+            <w:pPr>
+              <w:widowControl/>
+              <w:spacing w:line="240" w:lineRule="auto"/>
+              <w:ind w:firstLine="0"/>
+              <w:contextualSpacing w:val="0"/>
+              <w:jc w:val="left"/>
+              <w:rPr>
+                <w:rFonts w:ascii="Lucida Console" w:hAnsi="Lucida Console"/>
+                <w:noProof/>
+                <w:color w:val="000000"/>
+                <w:sz w:val="20"/>
+                <w:szCs w:val="20"/>
+                <w:shd w:val="clear" w:color="auto" w:fill="FFFFFF"/>
+                <w:lang w:val="en-GB" w:eastAsia="en-GB"/>
+              </w:rPr>
+            </w:pPr>
+            <w:r>
+              <w:rPr>
+                <w:rFonts w:ascii="Lucida Console" w:hAnsi="Lucida Console"/>
+                <w:noProof/>
+                <w:color w:val="000088"/>
+                <w:sz w:val="20"/>
+                <w:szCs w:val="20"/>
+                <w:lang w:val="en-GB" w:eastAsia="en-GB"/>
+              </w:rPr>
+              <w:t>CREATE</w:t>
+            </w:r>
+            <w:r>
+              <w:rPr>
+                <w:rFonts w:ascii="Lucida Console" w:hAnsi="Lucida Console"/>
+                <w:noProof/>
+                <w:color w:val="000000"/>
+                <w:sz w:val="20"/>
+                <w:szCs w:val="20"/>
+                <w:shd w:val="clear" w:color="auto" w:fill="FFFFFF"/>
+                <w:lang w:val="en-GB" w:eastAsia="en-GB"/>
+              </w:rPr>
+              <w:t xml:space="preserve"> </w:t>
+            </w:r>
+            <w:r>
+              <w:rPr>
+                <w:rFonts w:ascii="Lucida Console" w:hAnsi="Lucida Console"/>
+                <w:noProof/>
+                <w:color w:val="000088"/>
+                <w:sz w:val="20"/>
+                <w:szCs w:val="20"/>
+                <w:lang w:val="en-GB" w:eastAsia="en-GB"/>
+              </w:rPr>
+              <w:t>TRIGGER</w:t>
+            </w:r>
+            <w:r>
+              <w:rPr>
+                <w:rFonts w:ascii="Lucida Console" w:hAnsi="Lucida Console"/>
+                <w:noProof/>
+                <w:color w:val="000000"/>
+                <w:sz w:val="20"/>
+                <w:szCs w:val="20"/>
+                <w:shd w:val="clear" w:color="auto" w:fill="FFFFFF"/>
+                <w:lang w:val="en-GB" w:eastAsia="en-GB"/>
+              </w:rPr>
+              <w:t xml:space="preserve"> trigger_create_maintenance</w:t>
+            </w:r>
+          </w:p>
+          <w:p>
+            <w:pPr>
+              <w:widowControl/>
+              <w:spacing w:line="240" w:lineRule="auto"/>
+              <w:ind w:firstLine="0"/>
+              <w:contextualSpacing w:val="0"/>
+              <w:jc w:val="left"/>
+              <w:rPr>
+                <w:rFonts w:ascii="Lucida Console" w:hAnsi="Lucida Console"/>
+                <w:noProof/>
+                <w:color w:val="000000"/>
+                <w:sz w:val="20"/>
+                <w:szCs w:val="20"/>
+                <w:shd w:val="clear" w:color="auto" w:fill="FFFFFF"/>
+                <w:lang w:val="en-GB" w:eastAsia="en-GB"/>
+              </w:rPr>
+            </w:pPr>
+            <w:r>
+              <w:rPr>
+                <w:rFonts w:ascii="Lucida Console" w:hAnsi="Lucida Console"/>
+                <w:noProof/>
+                <w:color w:val="000000"/>
+                <w:sz w:val="20"/>
+                <w:szCs w:val="20"/>
+                <w:shd w:val="clear" w:color="auto" w:fill="FFFFFF"/>
+                <w:lang w:val="en-GB" w:eastAsia="en-GB"/>
+              </w:rPr>
+              <w:t xml:space="preserve">    </w:t>
+            </w:r>
+            <w:r>
+              <w:rPr>
+                <w:rFonts w:ascii="Lucida Console" w:hAnsi="Lucida Console"/>
+                <w:noProof/>
+                <w:color w:val="000088"/>
+                <w:sz w:val="20"/>
+                <w:szCs w:val="20"/>
+                <w:lang w:val="en-GB" w:eastAsia="en-GB"/>
+              </w:rPr>
+              <w:t>AFTER</w:t>
+            </w:r>
+            <w:r>
+              <w:rPr>
+                <w:rFonts w:ascii="Lucida Console" w:hAnsi="Lucida Console"/>
+                <w:noProof/>
+                <w:color w:val="000000"/>
+                <w:sz w:val="20"/>
+                <w:szCs w:val="20"/>
+                <w:shd w:val="clear" w:color="auto" w:fill="FFFFFF"/>
+                <w:lang w:val="en-GB" w:eastAsia="en-GB"/>
+              </w:rPr>
+              <w:t xml:space="preserve"> </w:t>
+            </w:r>
+            <w:r>
+              <w:rPr>
+                <w:rFonts w:ascii="Lucida Console" w:hAnsi="Lucida Console"/>
+                <w:noProof/>
+                <w:color w:val="000088"/>
+                <w:sz w:val="20"/>
+                <w:szCs w:val="20"/>
+                <w:lang w:val="en-GB" w:eastAsia="en-GB"/>
+              </w:rPr>
+              <w:t xml:space="preserve">INSERT OR </w:t>
+            </w:r>
+            <w:r>
+              <w:rPr>
+                <w:rFonts w:ascii="Lucida Console" w:hAnsi="Lucida Console"/>
+                <w:noProof/>
+                <w:color w:val="000088"/>
+                <w:sz w:val="20"/>
+                <w:szCs w:val="20"/>
+                <w:lang w:val="en-GB" w:eastAsia="en-GB"/>
+              </w:rPr>
+              <w:t>UPDATE</w:t>
+            </w:r>
+            <w:r>
+              <w:rPr>
+                <w:rFonts w:ascii="Lucida Console" w:hAnsi="Lucida Console"/>
+                <w:noProof/>
+                <w:color w:val="000000"/>
+                <w:sz w:val="20"/>
+                <w:szCs w:val="20"/>
+                <w:shd w:val="clear" w:color="auto" w:fill="FFFFFF"/>
+                <w:lang w:val="en-GB" w:eastAsia="en-GB"/>
+              </w:rPr>
+              <w:t xml:space="preserve"> </w:t>
+            </w:r>
+            <w:r>
+              <w:rPr>
+                <w:rFonts w:ascii="Lucida Console" w:hAnsi="Lucida Console"/>
+                <w:noProof/>
+                <w:color w:val="000088"/>
+                <w:sz w:val="20"/>
+                <w:szCs w:val="20"/>
+                <w:lang w:val="en-GB" w:eastAsia="en-GB"/>
+              </w:rPr>
+              <w:t>ON</w:t>
+            </w:r>
+            <w:r>
+              <w:rPr>
+                <w:rFonts w:ascii="Lucida Console" w:hAnsi="Lucida Console"/>
+                <w:noProof/>
+                <w:color w:val="000000"/>
+                <w:sz w:val="20"/>
+                <w:szCs w:val="20"/>
+                <w:shd w:val="clear" w:color="auto" w:fill="FFFFFF"/>
+                <w:lang w:val="en-GB" w:eastAsia="en-GB"/>
+              </w:rPr>
+              <w:t xml:space="preserve"> telescopes</w:t>
+            </w:r>
+          </w:p>
+          <w:p>
+            <w:pPr>
+              <w:widowControl/>
+              <w:spacing w:line="240" w:lineRule="auto"/>
+              <w:ind w:firstLine="0"/>
+              <w:contextualSpacing w:val="0"/>
+              <w:jc w:val="left"/>
+              <w:rPr>
+                <w:rFonts w:ascii="Lucida Console" w:hAnsi="Lucida Console"/>
+                <w:noProof/>
+                <w:color w:val="000000"/>
+                <w:sz w:val="20"/>
+                <w:szCs w:val="20"/>
+                <w:shd w:val="clear" w:color="auto" w:fill="FFFFFF"/>
+                <w:lang w:val="en-GB" w:eastAsia="en-GB"/>
+              </w:rPr>
+            </w:pPr>
+            <w:r>
+              <w:rPr>
+                <w:rFonts w:ascii="Lucida Console" w:hAnsi="Lucida Console"/>
+                <w:noProof/>
+                <w:color w:val="000000"/>
+                <w:sz w:val="20"/>
+                <w:szCs w:val="20"/>
+                <w:shd w:val="clear" w:color="auto" w:fill="FFFFFF"/>
+                <w:lang w:val="en-GB" w:eastAsia="en-GB"/>
+              </w:rPr>
+              <w:t xml:space="preserve">    </w:t>
+            </w:r>
+            <w:r>
+              <w:rPr>
+                <w:rFonts w:ascii="Lucida Console" w:hAnsi="Lucida Console"/>
+                <w:noProof/>
+                <w:color w:val="000088"/>
+                <w:sz w:val="20"/>
+                <w:szCs w:val="20"/>
+                <w:lang w:val="en-GB" w:eastAsia="en-GB"/>
+              </w:rPr>
+              <w:t>FOR</w:t>
+            </w:r>
+            <w:r>
+              <w:rPr>
+                <w:rFonts w:ascii="Lucida Console" w:hAnsi="Lucida Console"/>
+                <w:noProof/>
+                <w:color w:val="000000"/>
+                <w:sz w:val="20"/>
+                <w:szCs w:val="20"/>
+                <w:shd w:val="clear" w:color="auto" w:fill="FFFFFF"/>
+                <w:lang w:val="en-GB" w:eastAsia="en-GB"/>
+              </w:rPr>
+              <w:t xml:space="preserve"> </w:t>
+            </w:r>
+            <w:r>
+              <w:rPr>
+                <w:rFonts w:ascii="Lucida Console" w:hAnsi="Lucida Console"/>
+                <w:noProof/>
+                <w:color w:val="000088"/>
+                <w:sz w:val="20"/>
+                <w:szCs w:val="20"/>
+                <w:lang w:val="en-GB" w:eastAsia="en-GB"/>
+              </w:rPr>
+              <w:t>EACH</w:t>
+            </w:r>
+            <w:r>
+              <w:rPr>
+                <w:rFonts w:ascii="Lucida Console" w:hAnsi="Lucida Console"/>
+                <w:noProof/>
+                <w:color w:val="000000"/>
+                <w:sz w:val="20"/>
+                <w:szCs w:val="20"/>
+                <w:shd w:val="clear" w:color="auto" w:fill="FFFFFF"/>
+                <w:lang w:val="en-GB" w:eastAsia="en-GB"/>
+              </w:rPr>
+              <w:t xml:space="preserve"> </w:t>
+            </w:r>
+            <w:r>
+              <w:rPr>
+                <w:rFonts w:ascii="Lucida Console" w:hAnsi="Lucida Console"/>
+                <w:noProof/>
+                <w:color w:val="000088"/>
+                <w:sz w:val="20"/>
+                <w:szCs w:val="20"/>
+                <w:lang w:val="en-GB" w:eastAsia="en-GB"/>
+              </w:rPr>
+              <w:t>ROW</w:t>
+            </w:r>
+          </w:p>
+          <w:p>
+            <w:pPr>
+              <w:widowControl/>
+              <w:spacing w:line="240" w:lineRule="auto"/>
+              <w:ind w:firstLine="0"/>
+              <w:contextualSpacing w:val="0"/>
+              <w:jc w:val="left"/>
+              <w:rPr>
+                <w:rFonts w:ascii="Lucida Console" w:hAnsi="Lucida Console"/>
+                <w:noProof/>
+                <w:color w:val="000000"/>
+                <w:sz w:val="20"/>
+                <w:szCs w:val="20"/>
+                <w:shd w:val="clear" w:color="auto" w:fill="FFFFFF"/>
+                <w:lang w:val="en-GB" w:eastAsia="en-GB"/>
+              </w:rPr>
+            </w:pPr>
+            <w:r>
+              <w:rPr>
+                <w:rFonts w:ascii="Lucida Console" w:hAnsi="Lucida Console"/>
+                <w:noProof/>
+                <w:color w:val="000088"/>
+                <w:sz w:val="20"/>
+                <w:szCs w:val="20"/>
+                <w:lang w:val="en-GB" w:eastAsia="en-GB"/>
               </w:rPr>
               <w:t>EXECUTE</w:t>
             </w:r>
@@ -4654,7 +5018,7 @@
                 <w:sz w:val="20"/>
                 <w:szCs w:val="20"/>
                 <w:shd w:val="clear" w:color="auto" w:fill="FFFFFF"/>
-                <w:lang w:val="en-US" w:eastAsia="en-GB"/>
+                <w:lang w:val="en-GB" w:eastAsia="en-GB"/>
               </w:rPr>
               <w:t xml:space="preserve"> </w:t>
             </w:r>
@@ -4665,7 +5029,7 @@
                 <w:color w:val="000088"/>
                 <w:sz w:val="20"/>
                 <w:szCs w:val="20"/>
-                <w:lang w:val="en-US" w:eastAsia="en-GB"/>
+                <w:lang w:val="en-GB" w:eastAsia="en-GB"/>
               </w:rPr>
               <w:t>FUNCTION</w:t>
             </w:r>
@@ -4677,7 +5041,7 @@
                 <w:sz w:val="20"/>
                 <w:szCs w:val="20"/>
                 <w:shd w:val="clear" w:color="auto" w:fill="FFFFFF"/>
-                <w:lang w:val="en-US" w:eastAsia="en-GB"/>
+                <w:lang w:val="en-GB" w:eastAsia="en-GB"/>
               </w:rPr>
               <w:t xml:space="preserve"> create_maintenance_on_repair();</w:t>
             </w:r>
@@ -4693,7 +5057,9 @@
         <w:rPr>
           <w:sz w:val="26"/>
           <w:szCs w:val="26"/>
-        </w:rPr>
+          <w:lang w:val="en-GB"/>
+        </w:rPr>
+        <w:lastRenderedPageBreak/>
         <w:br w:type="page"/>
       </w:r>
       <w:bookmarkStart w:id="2" w:name="_Toc195640934"/>
@@ -4704,6 +5070,11 @@
       <w:bookmarkEnd w:id="2"/>
     </w:p>
     <w:p>
+      <w:pPr>
+        <w:rPr>
+          <w:lang w:val="en-US"/>
+        </w:rPr>
+      </w:pPr>
       <w:r>
         <w:t>В ходе проделанной лабораторной работ</w:t>
       </w:r>

</xml_diff>